<commit_message>
Changed COMPONENT to English, updated SDD
</commit_message>
<xml_diff>
--- a/SDD.docx
+++ b/SDD.docx
@@ -7,8 +7,6 @@
         <w:pStyle w:val="Title"/>
         <w:rPr/>
       </w:pPr>
-      <w:bookmarkStart w:id="0" w:name="_Toc441230976"/>
-      <w:bookmarkStart w:id="1" w:name="_Toc439994670"/>
       <w:r>
         <w:rPr/>
         <w:t>Software Design Description Template</w:t>
@@ -21,53 +19,17 @@
       </w:pPr>
       <w:r>
         <w:rPr/>
-        <w:t xml:space="preserve">Author: </w:t>
-      </w:r>
-      <w:r>
-        <w:rPr/>
-        <w:t>Jordi van Velzen &amp; Timo van den Hazel</w:t>
-      </w:r>
-    </w:p>
-    <w:p>
-      <w:pPr>
-        <w:pStyle w:val="Normal"/>
-        <w:rPr/>
-      </w:pPr>
-      <w:r>
-        <w:rPr/>
-        <w:t xml:space="preserve">Version: </w:t>
-      </w:r>
-      <w:r>
-        <w:rPr/>
-        <w:t>1</w:t>
-      </w:r>
-      <w:r>
-        <w:rPr/>
-        <w:t xml:space="preserve"> (</w:t>
-      </w:r>
-      <w:r>
-        <w:rPr/>
-        <w:t>31</w:t>
-      </w:r>
-      <w:r>
-        <w:rPr/>
-        <w:t>/</w:t>
-      </w:r>
-      <w:r>
-        <w:rPr/>
-        <w:t>10</w:t>
-      </w:r>
-      <w:r>
-        <w:rPr/>
-        <w:t>/1</w:t>
-      </w:r>
-      <w:r>
-        <w:rPr/>
-        <w:t>7</w:t>
-      </w:r>
-      <w:r>
-        <w:rPr/>
-        <w:t>)</w:t>
+        <w:t>Author: Jordi van Velzen &amp; Timo van den Hazel</w:t>
+      </w:r>
+    </w:p>
+    <w:p>
+      <w:pPr>
+        <w:pStyle w:val="Normal"/>
+        <w:rPr/>
+      </w:pPr>
+      <w:r>
+        <w:rPr/>
+        <w:t>Version: 1 (31/10/17)</w:t>
         <w:br/>
       </w:r>
     </w:p>
@@ -91,8 +53,8 @@
       <w:r>
         <w:fldChar w:fldCharType="separate"/>
       </w:r>
-      <w:bookmarkStart w:id="2" w:name="_GoBack"/>
-      <w:bookmarkEnd w:id="2"/>
+      <w:bookmarkStart w:id="0" w:name="_GoBack"/>
+      <w:bookmarkEnd w:id="0"/>
       <w:r>
         <w:rPr/>
         <w:t>1</w:t>
@@ -551,8 +513,8 @@
         </w:numPr>
         <w:rPr/>
       </w:pPr>
-      <w:bookmarkStart w:id="3" w:name="_Toc336244975"/>
-      <w:bookmarkEnd w:id="3"/>
+      <w:bookmarkStart w:id="1" w:name="_Toc336244975"/>
+      <w:bookmarkEnd w:id="1"/>
       <w:r>
         <w:rPr/>
         <w:t>Introduction</w:t>
@@ -567,12 +529,12 @@
         </w:numPr>
         <w:rPr/>
       </w:pPr>
+      <w:bookmarkStart w:id="2" w:name="_Toc336244976"/>
+      <w:bookmarkStart w:id="3" w:name="_Toc439994670"/>
       <w:bookmarkStart w:id="4" w:name="_Toc441230976"/>
-      <w:bookmarkStart w:id="5" w:name="_Toc439994670"/>
-      <w:bookmarkStart w:id="6" w:name="_Toc336244976"/>
+      <w:bookmarkEnd w:id="2"/>
+      <w:bookmarkEnd w:id="3"/>
       <w:bookmarkEnd w:id="4"/>
-      <w:bookmarkEnd w:id="5"/>
-      <w:bookmarkEnd w:id="6"/>
       <w:r>
         <w:rPr/>
         <w:t>Overall Description</w:t>
@@ -594,7 +556,14 @@
           <w:i w:val="false"/>
           <w:iCs w:val="false"/>
         </w:rPr>
-        <w:t>is a rent-a-car company and needs to have a system developed.</w:t>
+        <w:t>is a rent-a-car company and needs to have a system developed</w:t>
+      </w:r>
+      <w:r>
+        <w:rPr>
+          <w:i w:val="false"/>
+          <w:iCs w:val="false"/>
+        </w:rPr>
+        <w:t xml:space="preserve"> for that purpose.</w:t>
       </w:r>
     </w:p>
     <w:p>
@@ -606,8 +575,8 @@
         </w:numPr>
         <w:rPr/>
       </w:pPr>
-      <w:bookmarkStart w:id="7" w:name="_Toc336244977"/>
-      <w:bookmarkEnd w:id="7"/>
+      <w:bookmarkStart w:id="5" w:name="_Toc336244977"/>
+      <w:bookmarkEnd w:id="5"/>
       <w:r>
         <w:rPr/>
         <w:t>Purpose of this document</w:t>
@@ -620,7 +589,15 @@
       </w:pPr>
       <w:r>
         <w:rPr/>
-        <w:t>This document describes the software architecture and implementations to show how the system will be made. This document will also help developers implement the necessary functions to make the system function as a whole.</w:t>
+        <w:t xml:space="preserve">This document describes the software architecture and implementations to show how the system </w:t>
+      </w:r>
+      <w:r>
+        <w:rPr/>
+        <w:t>is</w:t>
+      </w:r>
+      <w:r>
+        <w:rPr/>
+        <w:t xml:space="preserve"> made. This document will also help developers implement the necessary functions to make the system function as a whole.</w:t>
       </w:r>
     </w:p>
     <w:p>
@@ -632,12 +609,12 @@
         </w:numPr>
         <w:rPr/>
       </w:pPr>
-      <w:bookmarkStart w:id="8" w:name="_Toc336244978"/>
+      <w:bookmarkStart w:id="6" w:name="_Toc336244978"/>
       <w:r>
         <w:rPr/>
         <w:t>Definitions, acronyms, and abbreviations</w:t>
       </w:r>
-      <w:bookmarkEnd w:id="8"/>
+      <w:bookmarkEnd w:id="6"/>
       <w:r>
         <w:rPr/>
         <w:br/>
@@ -648,10 +625,10 @@
         <w:tblStyle w:val="TableGrid"/>
         <w:tblW w:w="8516" w:type="dxa"/>
         <w:jc w:val="left"/>
-        <w:tblInd w:w="0" w:type="dxa"/>
+        <w:tblInd w:w="-5" w:type="dxa"/>
         <w:tblCellMar>
           <w:top w:w="0" w:type="dxa"/>
-          <w:left w:w="108" w:type="dxa"/>
+          <w:left w:w="103" w:type="dxa"/>
           <w:bottom w:w="0" w:type="dxa"/>
           <w:right w:w="108" w:type="dxa"/>
         </w:tblCellMar>
@@ -669,7 +646,7 @@
             <w:tcBorders/>
             <w:shd w:fill="auto" w:val="clear"/>
             <w:tcMar>
-              <w:left w:w="108" w:type="dxa"/>
+              <w:left w:w="103" w:type="dxa"/>
             </w:tcMar>
           </w:tcPr>
           <w:p>
@@ -689,7 +666,7 @@
             <w:tcBorders/>
             <w:shd w:fill="auto" w:val="clear"/>
             <w:tcMar>
-              <w:left w:w="108" w:type="dxa"/>
+              <w:left w:w="103" w:type="dxa"/>
             </w:tcMar>
           </w:tcPr>
           <w:p>
@@ -712,7 +689,7 @@
             <w:tcBorders/>
             <w:shd w:fill="auto" w:val="clear"/>
             <w:tcMar>
-              <w:left w:w="108" w:type="dxa"/>
+              <w:left w:w="103" w:type="dxa"/>
             </w:tcMar>
           </w:tcPr>
           <w:p>
@@ -731,7 +708,7 @@
             <w:tcBorders/>
             <w:shd w:fill="auto" w:val="clear"/>
             <w:tcMar>
-              <w:left w:w="108" w:type="dxa"/>
+              <w:left w:w="103" w:type="dxa"/>
             </w:tcMar>
           </w:tcPr>
           <w:p>
@@ -749,14 +726,35 @@
     <w:p>
       <w:pPr>
         <w:pStyle w:val="Heading1"/>
+        <w:keepLines/>
+        <w:widowControl/>
+        <w:numPr>
+          <w:ilvl w:val="0"/>
+          <w:numId w:val="0"/>
+        </w:numPr>
+        <w:ind w:left="432" w:hanging="0"/>
+        <w:jc w:val="left"/>
+        <w:outlineLvl w:val="0"/>
+        <w:rPr/>
+      </w:pPr>
+      <w:r>
+        <w:rPr/>
+      </w:r>
+      <w:r>
+        <w:br w:type="page"/>
+      </w:r>
+    </w:p>
+    <w:p>
+      <w:pPr>
+        <w:pStyle w:val="Heading1"/>
         <w:numPr>
           <w:ilvl w:val="0"/>
           <w:numId w:val="2"/>
         </w:numPr>
         <w:rPr/>
       </w:pPr>
-      <w:bookmarkStart w:id="9" w:name="_Toc336244979"/>
-      <w:bookmarkEnd w:id="9"/>
+      <w:bookmarkStart w:id="7" w:name="_Toc336244979"/>
+      <w:bookmarkEnd w:id="7"/>
       <w:r>
         <w:rPr/>
         <w:t>Architectural Overview</w:t>
@@ -769,69 +767,6 @@
       </w:pPr>
       <w:r>
         <w:rPr/>
-        <w:t>TODO: Component diagram here</w:t>
-      </w:r>
-    </w:p>
-    <w:p>
-      <w:pPr>
-        <w:pStyle w:val="Normal"/>
-        <w:rPr/>
-      </w:pPr>
-      <w:r>
-        <w:rPr/>
-        <w:t>&lt;Provide a high level overview of the architectural design, for instance by means of an architectural sketch. Make sure you show at least all sub-systems, and links to external systems. The sketch can be informal. The use of UML is not required.&gt;</w:t>
-      </w:r>
-    </w:p>
-    <w:p>
-      <w:pPr>
-        <w:pStyle w:val="Heading1"/>
-        <w:numPr>
-          <w:ilvl w:val="0"/>
-          <w:numId w:val="2"/>
-        </w:numPr>
-        <w:rPr/>
-      </w:pPr>
-      <w:bookmarkStart w:id="10" w:name="_Toc336244980"/>
-      <w:bookmarkEnd w:id="10"/>
-      <w:r>
-        <w:rPr/>
-        <w:t>Detailed Design Description</w:t>
-      </w:r>
-    </w:p>
-    <w:p>
-      <w:pPr>
-        <w:pStyle w:val="Heading2"/>
-        <w:numPr>
-          <w:ilvl w:val="1"/>
-          <w:numId w:val="2"/>
-        </w:numPr>
-        <w:rPr/>
-      </w:pPr>
-      <w:bookmarkStart w:id="11" w:name="_Toc336244983"/>
-      <w:r>
-        <w:rPr/>
-        <w:t xml:space="preserve">Design </w:t>
-      </w:r>
-      <w:bookmarkEnd w:id="11"/>
-      <w:r>
-        <w:rPr/>
-        <w:t>Rent-it</w:t>
-      </w:r>
-    </w:p>
-    <w:p>
-      <w:pPr>
-        <w:pStyle w:val="Heading3"/>
-        <w:numPr>
-          <w:ilvl w:val="2"/>
-          <w:numId w:val="2"/>
-        </w:numPr>
-        <w:rPr/>
-      </w:pPr>
-      <w:bookmarkStart w:id="12" w:name="_Toc336244984"/>
-      <w:bookmarkEnd w:id="12"/>
-      <w:r>
-        <w:rPr/>
-        <w:t>Design Class Diagram</w:t>
       </w:r>
     </w:p>
     <w:p>
@@ -842,18 +777,18 @@
       <w:r>
         <w:rPr/>
         <w:drawing>
-          <wp:anchor behindDoc="0" distT="0" distB="0" distL="0" distR="0" simplePos="0" locked="0" layoutInCell="1" allowOverlap="1" relativeHeight="6">
+          <wp:anchor behindDoc="0" distT="0" distB="0" distL="0" distR="0" simplePos="0" locked="0" layoutInCell="1" allowOverlap="1" relativeHeight="28">
             <wp:simplePos x="0" y="0"/>
             <wp:positionH relativeFrom="column">
-              <wp:posOffset>11430</wp:posOffset>
+              <wp:posOffset>-43815</wp:posOffset>
             </wp:positionH>
             <wp:positionV relativeFrom="paragraph">
-              <wp:posOffset>635</wp:posOffset>
+              <wp:posOffset>28575</wp:posOffset>
             </wp:positionV>
-            <wp:extent cx="5137785" cy="8256270"/>
+            <wp:extent cx="4999990" cy="2734310"/>
             <wp:effectExtent l="0" t="0" r="0" b="0"/>
             <wp:wrapSquare wrapText="largest"/>
-            <wp:docPr id="1" name="Image1" descr=""/>
+            <wp:docPr id="1" name="Image2" descr=""/>
             <wp:cNvGraphicFramePr>
               <a:graphicFrameLocks xmlns:a="http://schemas.openxmlformats.org/drawingml/2006/main" noChangeAspect="1"/>
             </wp:cNvGraphicFramePr>
@@ -861,7 +796,7 @@
               <a:graphicData uri="http://schemas.openxmlformats.org/drawingml/2006/picture">
                 <pic:pic xmlns:pic="http://schemas.openxmlformats.org/drawingml/2006/picture">
                   <pic:nvPicPr>
-                    <pic:cNvPr id="1" name="Image1" descr=""/>
+                    <pic:cNvPr id="1" name="Image2" descr=""/>
                     <pic:cNvPicPr>
                       <a:picLocks noChangeAspect="1" noChangeArrowheads="1"/>
                     </pic:cNvPicPr>
@@ -875,7 +810,7 @@
                   <pic:spPr bwMode="auto">
                     <a:xfrm>
                       <a:off x="0" y="0"/>
-                      <a:ext cx="5137785" cy="8256270"/>
+                      <a:ext cx="4999990" cy="2734310"/>
                     </a:xfrm>
                     <a:prstGeom prst="rect">
                       <a:avLst/>
@@ -890,6 +825,174 @@
     </w:p>
     <w:p>
       <w:pPr>
+        <w:pStyle w:val="Normal"/>
+        <w:rPr/>
+      </w:pPr>
+      <w:r>
+        <w:rPr/>
+        <w:t>Customers interact with the website (Rent-it), which will talk to the designated manager. The system is made of three different managers that interact with each other. In example: For a customer to make a reservation, Reservation-manager will need to interact with Customer-manager and Car-manager.</w:t>
+      </w:r>
+    </w:p>
+    <w:p>
+      <w:pPr>
+        <w:pStyle w:val="Normal"/>
+        <w:widowControl/>
+        <w:numPr>
+          <w:ilvl w:val="0"/>
+          <w:numId w:val="0"/>
+        </w:numPr>
+        <w:jc w:val="left"/>
+        <w:outlineLvl w:val="0"/>
+        <w:rPr/>
+      </w:pPr>
+      <w:r>
+        <w:rPr/>
+      </w:r>
+      <w:r>
+        <w:br w:type="page"/>
+      </w:r>
+    </w:p>
+    <w:p>
+      <w:pPr>
+        <w:pStyle w:val="Heading1"/>
+        <w:numPr>
+          <w:ilvl w:val="0"/>
+          <w:numId w:val="2"/>
+        </w:numPr>
+        <w:rPr/>
+      </w:pPr>
+      <w:bookmarkStart w:id="8" w:name="_Toc336244980"/>
+      <w:bookmarkEnd w:id="8"/>
+      <w:r>
+        <w:rPr/>
+        <w:t xml:space="preserve">Detailed Design Description </w:t>
+      </w:r>
+      <w:r>
+        <w:rPr/>
+        <w:t>Rent-it</w:t>
+      </w:r>
+    </w:p>
+    <w:p>
+      <w:pPr>
+        <w:pStyle w:val="Heading2"/>
+        <w:numPr>
+          <w:ilvl w:val="1"/>
+          <w:numId w:val="2"/>
+        </w:numPr>
+        <w:rPr/>
+      </w:pPr>
+      <w:bookmarkStart w:id="9" w:name="_Toc336244983"/>
+      <w:r>
+        <w:rPr/>
+        <w:t xml:space="preserve">Design </w:t>
+      </w:r>
+      <w:bookmarkEnd w:id="9"/>
+      <w:r>
+        <w:rPr/>
+        <w:t>Class Diagram</w:t>
+      </w:r>
+    </w:p>
+    <w:p>
+      <w:pPr>
+        <w:pStyle w:val="Normal"/>
+        <w:rPr/>
+      </w:pPr>
+      <w:r>
+        <w:rPr/>
+        <w:drawing>
+          <wp:anchor behindDoc="0" distT="0" distB="0" distL="0" distR="0" simplePos="0" locked="0" layoutInCell="1" allowOverlap="1" relativeHeight="29">
+            <wp:simplePos x="0" y="0"/>
+            <wp:positionH relativeFrom="column">
+              <wp:posOffset>935355</wp:posOffset>
+            </wp:positionH>
+            <wp:positionV relativeFrom="paragraph">
+              <wp:posOffset>162560</wp:posOffset>
+            </wp:positionV>
+            <wp:extent cx="3699510" cy="5944870"/>
+            <wp:effectExtent l="0" t="0" r="0" b="0"/>
+            <wp:wrapSquare wrapText="largest"/>
+            <wp:docPr id="2" name="Image1" descr=""/>
+            <wp:cNvGraphicFramePr>
+              <a:graphicFrameLocks xmlns:a="http://schemas.openxmlformats.org/drawingml/2006/main" noChangeAspect="1"/>
+            </wp:cNvGraphicFramePr>
+            <a:graphic xmlns:a="http://schemas.openxmlformats.org/drawingml/2006/main">
+              <a:graphicData uri="http://schemas.openxmlformats.org/drawingml/2006/picture">
+                <pic:pic xmlns:pic="http://schemas.openxmlformats.org/drawingml/2006/picture">
+                  <pic:nvPicPr>
+                    <pic:cNvPr id="2" name="Image1" descr=""/>
+                    <pic:cNvPicPr>
+                      <a:picLocks noChangeAspect="1" noChangeArrowheads="1"/>
+                    </pic:cNvPicPr>
+                  </pic:nvPicPr>
+                  <pic:blipFill>
+                    <a:blip r:embed="rId3"/>
+                    <a:stretch>
+                      <a:fillRect/>
+                    </a:stretch>
+                  </pic:blipFill>
+                  <pic:spPr bwMode="auto">
+                    <a:xfrm>
+                      <a:off x="0" y="0"/>
+                      <a:ext cx="3699510" cy="5944870"/>
+                    </a:xfrm>
+                    <a:prstGeom prst="rect">
+                      <a:avLst/>
+                    </a:prstGeom>
+                  </pic:spPr>
+                </pic:pic>
+              </a:graphicData>
+            </a:graphic>
+          </wp:anchor>
+        </w:drawing>
+      </w:r>
+    </w:p>
+    <w:p>
+      <w:pPr>
+        <w:pStyle w:val="Normal"/>
+        <w:rPr/>
+      </w:pPr>
+      <w:r>
+        <w:rPr/>
+      </w:r>
+    </w:p>
+    <w:p>
+      <w:pPr>
+        <w:pStyle w:val="Normal"/>
+        <w:rPr/>
+      </w:pPr>
+      <w:r>
+        <w:rPr/>
+      </w:r>
+    </w:p>
+    <w:p>
+      <w:pPr>
+        <w:pStyle w:val="Normal"/>
+        <w:rPr/>
+      </w:pPr>
+      <w:r>
+        <w:rPr/>
+      </w:r>
+    </w:p>
+    <w:p>
+      <w:pPr>
+        <w:pStyle w:val="Normal"/>
+        <w:rPr/>
+      </w:pPr>
+      <w:r>
+        <w:rPr/>
+      </w:r>
+    </w:p>
+    <w:p>
+      <w:pPr>
+        <w:pStyle w:val="Normal"/>
+        <w:rPr/>
+      </w:pPr>
+      <w:r>
+        <w:rPr/>
+      </w:r>
+    </w:p>
+    <w:p>
+      <w:pPr>
         <w:pStyle w:val="Heading3"/>
         <w:keepLines/>
         <w:widowControl/>
@@ -905,8 +1008,1952 @@
       <w:r>
         <w:rPr/>
       </w:r>
+    </w:p>
+    <w:p>
+      <w:pPr>
+        <w:pStyle w:val="Normal"/>
+        <w:widowControl/>
+        <w:numPr>
+          <w:ilvl w:val="0"/>
+          <w:numId w:val="0"/>
+        </w:numPr>
+        <w:ind w:left="720" w:hanging="0"/>
+        <w:jc w:val="left"/>
+        <w:outlineLvl w:val="2"/>
+        <w:rPr/>
+      </w:pPr>
+      <w:r>
+        <w:rPr/>
+      </w:r>
+    </w:p>
+    <w:p>
+      <w:pPr>
+        <w:pStyle w:val="Normal"/>
+        <w:widowControl/>
+        <w:numPr>
+          <w:ilvl w:val="0"/>
+          <w:numId w:val="0"/>
+        </w:numPr>
+        <w:ind w:left="720" w:hanging="0"/>
+        <w:jc w:val="left"/>
+        <w:outlineLvl w:val="2"/>
+        <w:rPr/>
+      </w:pPr>
+      <w:r>
+        <w:rPr/>
+      </w:r>
+    </w:p>
+    <w:p>
+      <w:pPr>
+        <w:pStyle w:val="Normal"/>
+        <w:widowControl/>
+        <w:numPr>
+          <w:ilvl w:val="0"/>
+          <w:numId w:val="0"/>
+        </w:numPr>
+        <w:ind w:left="720" w:hanging="0"/>
+        <w:jc w:val="left"/>
+        <w:outlineLvl w:val="2"/>
+        <w:rPr/>
+      </w:pPr>
+      <w:r>
+        <w:rPr/>
+      </w:r>
+    </w:p>
+    <w:p>
+      <w:pPr>
+        <w:pStyle w:val="Normal"/>
+        <w:widowControl/>
+        <w:numPr>
+          <w:ilvl w:val="0"/>
+          <w:numId w:val="0"/>
+        </w:numPr>
+        <w:ind w:left="720" w:hanging="0"/>
+        <w:jc w:val="left"/>
+        <w:outlineLvl w:val="2"/>
+        <w:rPr/>
+      </w:pPr>
+      <w:r>
+        <w:rPr/>
+      </w:r>
+    </w:p>
+    <w:p>
+      <w:pPr>
+        <w:pStyle w:val="Normal"/>
+        <w:widowControl/>
+        <w:numPr>
+          <w:ilvl w:val="0"/>
+          <w:numId w:val="0"/>
+        </w:numPr>
+        <w:ind w:left="720" w:hanging="0"/>
+        <w:jc w:val="left"/>
+        <w:outlineLvl w:val="2"/>
+        <w:rPr/>
+      </w:pPr>
+      <w:r>
+        <w:rPr/>
+      </w:r>
+    </w:p>
+    <w:p>
+      <w:pPr>
+        <w:pStyle w:val="Normal"/>
+        <w:widowControl/>
+        <w:numPr>
+          <w:ilvl w:val="0"/>
+          <w:numId w:val="0"/>
+        </w:numPr>
+        <w:ind w:left="720" w:hanging="0"/>
+        <w:jc w:val="left"/>
+        <w:outlineLvl w:val="2"/>
+        <w:rPr/>
+      </w:pPr>
+      <w:r>
+        <w:rPr/>
+      </w:r>
+    </w:p>
+    <w:p>
+      <w:pPr>
+        <w:pStyle w:val="Normal"/>
+        <w:widowControl/>
+        <w:numPr>
+          <w:ilvl w:val="0"/>
+          <w:numId w:val="0"/>
+        </w:numPr>
+        <w:ind w:left="720" w:hanging="0"/>
+        <w:jc w:val="left"/>
+        <w:outlineLvl w:val="2"/>
+        <w:rPr/>
+      </w:pPr>
+      <w:r>
+        <w:rPr/>
+      </w:r>
+    </w:p>
+    <w:p>
+      <w:pPr>
+        <w:pStyle w:val="Normal"/>
+        <w:widowControl/>
+        <w:numPr>
+          <w:ilvl w:val="0"/>
+          <w:numId w:val="0"/>
+        </w:numPr>
+        <w:ind w:left="720" w:hanging="0"/>
+        <w:jc w:val="left"/>
+        <w:outlineLvl w:val="2"/>
+        <w:rPr/>
+      </w:pPr>
+      <w:r>
+        <w:rPr/>
+      </w:r>
+    </w:p>
+    <w:p>
+      <w:pPr>
+        <w:pStyle w:val="Normal"/>
+        <w:widowControl/>
+        <w:numPr>
+          <w:ilvl w:val="0"/>
+          <w:numId w:val="0"/>
+        </w:numPr>
+        <w:ind w:left="720" w:hanging="0"/>
+        <w:jc w:val="left"/>
+        <w:outlineLvl w:val="2"/>
+        <w:rPr/>
+      </w:pPr>
+      <w:r>
+        <w:rPr/>
+      </w:r>
+    </w:p>
+    <w:p>
+      <w:pPr>
+        <w:pStyle w:val="Normal"/>
+        <w:widowControl/>
+        <w:numPr>
+          <w:ilvl w:val="0"/>
+          <w:numId w:val="0"/>
+        </w:numPr>
+        <w:ind w:left="720" w:hanging="0"/>
+        <w:jc w:val="left"/>
+        <w:outlineLvl w:val="2"/>
+        <w:rPr/>
+      </w:pPr>
+      <w:r>
+        <w:rPr/>
+      </w:r>
+    </w:p>
+    <w:p>
+      <w:pPr>
+        <w:pStyle w:val="Normal"/>
+        <w:widowControl/>
+        <w:numPr>
+          <w:ilvl w:val="0"/>
+          <w:numId w:val="0"/>
+        </w:numPr>
+        <w:ind w:left="720" w:hanging="0"/>
+        <w:jc w:val="left"/>
+        <w:outlineLvl w:val="2"/>
+        <w:rPr/>
+      </w:pPr>
+      <w:r>
+        <w:rPr/>
+      </w:r>
+    </w:p>
+    <w:p>
+      <w:pPr>
+        <w:pStyle w:val="Normal"/>
+        <w:widowControl/>
+        <w:numPr>
+          <w:ilvl w:val="0"/>
+          <w:numId w:val="0"/>
+        </w:numPr>
+        <w:ind w:left="720" w:hanging="0"/>
+        <w:jc w:val="left"/>
+        <w:outlineLvl w:val="2"/>
+        <w:rPr/>
+      </w:pPr>
+      <w:r>
+        <w:rPr/>
+      </w:r>
+    </w:p>
+    <w:p>
+      <w:pPr>
+        <w:pStyle w:val="Normal"/>
+        <w:widowControl/>
+        <w:numPr>
+          <w:ilvl w:val="0"/>
+          <w:numId w:val="0"/>
+        </w:numPr>
+        <w:ind w:left="720" w:hanging="0"/>
+        <w:jc w:val="left"/>
+        <w:outlineLvl w:val="2"/>
+        <w:rPr/>
+      </w:pPr>
+      <w:r>
+        <w:rPr/>
+      </w:r>
+    </w:p>
+    <w:p>
+      <w:pPr>
+        <w:pStyle w:val="Normal"/>
+        <w:widowControl/>
+        <w:numPr>
+          <w:ilvl w:val="0"/>
+          <w:numId w:val="0"/>
+        </w:numPr>
+        <w:ind w:left="720" w:hanging="0"/>
+        <w:jc w:val="left"/>
+        <w:outlineLvl w:val="2"/>
+        <w:rPr/>
+      </w:pPr>
+      <w:r>
+        <w:rPr/>
+      </w:r>
+    </w:p>
+    <w:p>
+      <w:pPr>
+        <w:pStyle w:val="Normal"/>
+        <w:widowControl/>
+        <w:numPr>
+          <w:ilvl w:val="0"/>
+          <w:numId w:val="0"/>
+        </w:numPr>
+        <w:ind w:left="720" w:hanging="0"/>
+        <w:jc w:val="left"/>
+        <w:outlineLvl w:val="2"/>
+        <w:rPr/>
+      </w:pPr>
+      <w:r>
+        <w:rPr/>
+      </w:r>
+    </w:p>
+    <w:p>
+      <w:pPr>
+        <w:pStyle w:val="Normal"/>
+        <w:widowControl/>
+        <w:numPr>
+          <w:ilvl w:val="0"/>
+          <w:numId w:val="0"/>
+        </w:numPr>
+        <w:ind w:left="720" w:hanging="0"/>
+        <w:jc w:val="left"/>
+        <w:outlineLvl w:val="2"/>
+        <w:rPr/>
+      </w:pPr>
+      <w:r>
+        <w:rPr/>
+      </w:r>
+    </w:p>
+    <w:p>
+      <w:pPr>
+        <w:pStyle w:val="Normal"/>
+        <w:widowControl/>
+        <w:numPr>
+          <w:ilvl w:val="0"/>
+          <w:numId w:val="0"/>
+        </w:numPr>
+        <w:ind w:left="720" w:hanging="0"/>
+        <w:jc w:val="left"/>
+        <w:outlineLvl w:val="2"/>
+        <w:rPr/>
+      </w:pPr>
+      <w:r>
+        <w:rPr/>
+      </w:r>
+    </w:p>
+    <w:p>
+      <w:pPr>
+        <w:pStyle w:val="Normal"/>
+        <w:widowControl/>
+        <w:numPr>
+          <w:ilvl w:val="0"/>
+          <w:numId w:val="0"/>
+        </w:numPr>
+        <w:ind w:left="720" w:hanging="0"/>
+        <w:jc w:val="left"/>
+        <w:outlineLvl w:val="2"/>
+        <w:rPr/>
+      </w:pPr>
+      <w:r>
+        <w:rPr/>
+      </w:r>
+    </w:p>
+    <w:p>
+      <w:pPr>
+        <w:pStyle w:val="Normal"/>
+        <w:widowControl/>
+        <w:numPr>
+          <w:ilvl w:val="0"/>
+          <w:numId w:val="0"/>
+        </w:numPr>
+        <w:ind w:left="720" w:hanging="0"/>
+        <w:jc w:val="left"/>
+        <w:outlineLvl w:val="2"/>
+        <w:rPr/>
+      </w:pPr>
+      <w:r>
+        <w:rPr/>
+      </w:r>
+    </w:p>
+    <w:p>
+      <w:pPr>
+        <w:pStyle w:val="Normal"/>
+        <w:widowControl/>
+        <w:numPr>
+          <w:ilvl w:val="0"/>
+          <w:numId w:val="0"/>
+        </w:numPr>
+        <w:ind w:left="720" w:hanging="0"/>
+        <w:jc w:val="left"/>
+        <w:outlineLvl w:val="2"/>
+        <w:rPr/>
+      </w:pPr>
+      <w:r>
+        <w:rPr/>
+      </w:r>
+    </w:p>
+    <w:p>
+      <w:pPr>
+        <w:pStyle w:val="Normal"/>
+        <w:widowControl/>
+        <w:numPr>
+          <w:ilvl w:val="0"/>
+          <w:numId w:val="0"/>
+        </w:numPr>
+        <w:ind w:left="720" w:hanging="0"/>
+        <w:jc w:val="left"/>
+        <w:outlineLvl w:val="2"/>
+        <w:rPr/>
+      </w:pPr>
+      <w:r>
+        <w:rPr/>
+      </w:r>
+    </w:p>
+    <w:p>
+      <w:pPr>
+        <w:pStyle w:val="Normal"/>
+        <w:widowControl/>
+        <w:numPr>
+          <w:ilvl w:val="0"/>
+          <w:numId w:val="0"/>
+        </w:numPr>
+        <w:ind w:left="720" w:hanging="0"/>
+        <w:jc w:val="left"/>
+        <w:outlineLvl w:val="2"/>
+        <w:rPr/>
+      </w:pPr>
+      <w:r>
+        <w:rPr/>
+      </w:r>
+    </w:p>
+    <w:p>
+      <w:pPr>
+        <w:pStyle w:val="Normal"/>
+        <w:widowControl/>
+        <w:numPr>
+          <w:ilvl w:val="0"/>
+          <w:numId w:val="0"/>
+        </w:numPr>
+        <w:ind w:left="720" w:hanging="0"/>
+        <w:jc w:val="left"/>
+        <w:outlineLvl w:val="2"/>
+        <w:rPr/>
+      </w:pPr>
+      <w:r>
+        <w:rPr/>
+      </w:r>
+    </w:p>
+    <w:p>
+      <w:pPr>
+        <w:pStyle w:val="Normal"/>
+        <w:widowControl/>
+        <w:numPr>
+          <w:ilvl w:val="0"/>
+          <w:numId w:val="0"/>
+        </w:numPr>
+        <w:ind w:left="720" w:hanging="0"/>
+        <w:jc w:val="left"/>
+        <w:outlineLvl w:val="2"/>
+        <w:rPr/>
+      </w:pPr>
+      <w:r>
+        <w:rPr/>
+      </w:r>
+    </w:p>
+    <w:p>
+      <w:pPr>
+        <w:pStyle w:val="Normal"/>
+        <w:widowControl/>
+        <w:numPr>
+          <w:ilvl w:val="0"/>
+          <w:numId w:val="0"/>
+        </w:numPr>
+        <w:ind w:left="720" w:hanging="0"/>
+        <w:jc w:val="left"/>
+        <w:outlineLvl w:val="2"/>
+        <w:rPr/>
+      </w:pPr>
+      <w:r>
+        <w:rPr/>
+      </w:r>
+    </w:p>
+    <w:p>
+      <w:pPr>
+        <w:pStyle w:val="Normal"/>
+        <w:widowControl/>
+        <w:numPr>
+          <w:ilvl w:val="0"/>
+          <w:numId w:val="0"/>
+        </w:numPr>
+        <w:ind w:left="720" w:hanging="0"/>
+        <w:jc w:val="left"/>
+        <w:outlineLvl w:val="2"/>
+        <w:rPr/>
+      </w:pPr>
+      <w:r>
+        <w:rPr/>
+      </w:r>
+    </w:p>
+    <w:p>
+      <w:pPr>
+        <w:pStyle w:val="Normal"/>
+        <w:widowControl/>
+        <w:numPr>
+          <w:ilvl w:val="0"/>
+          <w:numId w:val="0"/>
+        </w:numPr>
+        <w:ind w:left="720" w:hanging="0"/>
+        <w:jc w:val="left"/>
+        <w:outlineLvl w:val="2"/>
+        <w:rPr/>
+      </w:pPr>
+      <w:r>
+        <w:rPr/>
+      </w:r>
+    </w:p>
+    <w:p>
+      <w:pPr>
+        <w:pStyle w:val="Normal"/>
+        <w:widowControl/>
+        <w:numPr>
+          <w:ilvl w:val="0"/>
+          <w:numId w:val="0"/>
+        </w:numPr>
+        <w:ind w:left="720" w:hanging="0"/>
+        <w:jc w:val="left"/>
+        <w:outlineLvl w:val="2"/>
+        <w:rPr/>
+      </w:pPr>
+      <w:r>
+        <w:rPr/>
+        <w:t>TODO: geen idee wat hierhover te zeggen</w:t>
+      </w:r>
       <w:r>
         <w:br w:type="page"/>
+      </w:r>
+    </w:p>
+    <w:p>
+      <w:pPr>
+        <w:pStyle w:val="Heading2"/>
+        <w:numPr>
+          <w:ilvl w:val="0"/>
+          <w:numId w:val="0"/>
+        </w:numPr>
+        <w:ind w:left="1512" w:hanging="0"/>
+        <w:rPr/>
+      </w:pPr>
+      <w:bookmarkStart w:id="10" w:name="_Toc336244985"/>
+      <w:bookmarkEnd w:id="10"/>
+      <w:r>
+        <w:rPr/>
+        <w:t xml:space="preserve">3.2 </w:t>
+      </w:r>
+      <w:r>
+        <w:rPr/>
+        <w:t>Sequence Diagrams</w:t>
+      </w:r>
+    </w:p>
+    <w:p>
+      <w:pPr>
+        <w:pStyle w:val="Heading3"/>
+        <w:numPr>
+          <w:ilvl w:val="0"/>
+          <w:numId w:val="0"/>
+        </w:numPr>
+        <w:ind w:left="1800" w:hanging="0"/>
+        <w:rPr/>
+      </w:pPr>
+      <w:r>
+        <w:rPr/>
+        <w:t>3.2.1 Registreren</w:t>
+      </w:r>
+    </w:p>
+    <w:p>
+      <w:pPr>
+        <w:pStyle w:val="Normal"/>
+        <w:rPr/>
+      </w:pPr>
+      <w:r>
+        <w:rPr/>
+        <w:t>Component Sequence:</w:t>
+      </w:r>
+    </w:p>
+    <w:p>
+      <w:pPr>
+        <w:pStyle w:val="Normal"/>
+        <w:rPr/>
+      </w:pPr>
+      <w:r>
+        <w:rPr/>
+      </w:r>
+    </w:p>
+    <w:p>
+      <w:pPr>
+        <w:pStyle w:val="Normal"/>
+        <w:rPr/>
+      </w:pPr>
+      <w:r>
+        <w:rPr/>
+        <w:drawing>
+          <wp:anchor behindDoc="0" distT="0" distB="0" distL="0" distR="0" simplePos="0" locked="0" layoutInCell="1" allowOverlap="1" relativeHeight="30">
+            <wp:simplePos x="0" y="0"/>
+            <wp:positionH relativeFrom="column">
+              <wp:align>center</wp:align>
+            </wp:positionH>
+            <wp:positionV relativeFrom="paragraph">
+              <wp:posOffset>635</wp:posOffset>
+            </wp:positionV>
+            <wp:extent cx="5274310" cy="1875155"/>
+            <wp:effectExtent l="0" t="0" r="0" b="0"/>
+            <wp:wrapSquare wrapText="largest"/>
+            <wp:docPr id="3" name="Image3" descr=""/>
+            <wp:cNvGraphicFramePr>
+              <a:graphicFrameLocks xmlns:a="http://schemas.openxmlformats.org/drawingml/2006/main" noChangeAspect="1"/>
+            </wp:cNvGraphicFramePr>
+            <a:graphic xmlns:a="http://schemas.openxmlformats.org/drawingml/2006/main">
+              <a:graphicData uri="http://schemas.openxmlformats.org/drawingml/2006/picture">
+                <pic:pic xmlns:pic="http://schemas.openxmlformats.org/drawingml/2006/picture">
+                  <pic:nvPicPr>
+                    <pic:cNvPr id="3" name="Image3" descr=""/>
+                    <pic:cNvPicPr>
+                      <a:picLocks noChangeAspect="1" noChangeArrowheads="1"/>
+                    </pic:cNvPicPr>
+                  </pic:nvPicPr>
+                  <pic:blipFill>
+                    <a:blip r:embed="rId4"/>
+                    <a:stretch>
+                      <a:fillRect/>
+                    </a:stretch>
+                  </pic:blipFill>
+                  <pic:spPr bwMode="auto">
+                    <a:xfrm>
+                      <a:off x="0" y="0"/>
+                      <a:ext cx="5274310" cy="1875155"/>
+                    </a:xfrm>
+                    <a:prstGeom prst="rect">
+                      <a:avLst/>
+                    </a:prstGeom>
+                  </pic:spPr>
+                </pic:pic>
+              </a:graphicData>
+            </a:graphic>
+          </wp:anchor>
+        </w:drawing>
+      </w:r>
+    </w:p>
+    <w:p>
+      <w:pPr>
+        <w:pStyle w:val="Normal"/>
+        <w:rPr/>
+      </w:pPr>
+      <w:r>
+        <w:rPr/>
+        <w:t>Customer interacts with Rent-it through the website, which in turn will make Customer-manager process the data in order to register an account.</w:t>
+      </w:r>
+    </w:p>
+    <w:p>
+      <w:pPr>
+        <w:pStyle w:val="Normal"/>
+        <w:rPr/>
+      </w:pPr>
+      <w:r>
+        <w:rPr/>
+      </w:r>
+    </w:p>
+    <w:p>
+      <w:pPr>
+        <w:pStyle w:val="Normal"/>
+        <w:rPr/>
+      </w:pPr>
+      <w:r>
+        <w:rPr/>
+        <w:t>Sequence:</w:t>
+      </w:r>
+    </w:p>
+    <w:p>
+      <w:pPr>
+        <w:pStyle w:val="Normal"/>
+        <w:rPr/>
+      </w:pPr>
+      <w:r>
+        <w:rPr/>
+        <w:drawing>
+          <wp:anchor behindDoc="0" distT="0" distB="0" distL="0" distR="0" simplePos="0" locked="0" layoutInCell="1" allowOverlap="1" relativeHeight="31">
+            <wp:simplePos x="0" y="0"/>
+            <wp:positionH relativeFrom="column">
+              <wp:align>center</wp:align>
+            </wp:positionH>
+            <wp:positionV relativeFrom="paragraph">
+              <wp:posOffset>635</wp:posOffset>
+            </wp:positionV>
+            <wp:extent cx="5274310" cy="1626870"/>
+            <wp:effectExtent l="0" t="0" r="0" b="0"/>
+            <wp:wrapSquare wrapText="largest"/>
+            <wp:docPr id="4" name="Image4" descr=""/>
+            <wp:cNvGraphicFramePr>
+              <a:graphicFrameLocks xmlns:a="http://schemas.openxmlformats.org/drawingml/2006/main" noChangeAspect="1"/>
+            </wp:cNvGraphicFramePr>
+            <a:graphic xmlns:a="http://schemas.openxmlformats.org/drawingml/2006/main">
+              <a:graphicData uri="http://schemas.openxmlformats.org/drawingml/2006/picture">
+                <pic:pic xmlns:pic="http://schemas.openxmlformats.org/drawingml/2006/picture">
+                  <pic:nvPicPr>
+                    <pic:cNvPr id="4" name="Image4" descr=""/>
+                    <pic:cNvPicPr>
+                      <a:picLocks noChangeAspect="1" noChangeArrowheads="1"/>
+                    </pic:cNvPicPr>
+                  </pic:nvPicPr>
+                  <pic:blipFill>
+                    <a:blip r:embed="rId5"/>
+                    <a:stretch>
+                      <a:fillRect/>
+                    </a:stretch>
+                  </pic:blipFill>
+                  <pic:spPr bwMode="auto">
+                    <a:xfrm>
+                      <a:off x="0" y="0"/>
+                      <a:ext cx="5274310" cy="1626870"/>
+                    </a:xfrm>
+                    <a:prstGeom prst="rect">
+                      <a:avLst/>
+                    </a:prstGeom>
+                  </pic:spPr>
+                </pic:pic>
+              </a:graphicData>
+            </a:graphic>
+          </wp:anchor>
+        </w:drawing>
+      </w:r>
+    </w:p>
+    <w:p>
+      <w:pPr>
+        <w:pStyle w:val="Normal"/>
+        <w:rPr/>
+      </w:pPr>
+      <w:r>
+        <w:rPr/>
+        <w:t>The more detailed sequence diagram shows a new Customer will be created and added to the database.</w:t>
+      </w:r>
+      <w:r>
+        <w:br w:type="page"/>
+      </w:r>
+    </w:p>
+    <w:p>
+      <w:pPr>
+        <w:pStyle w:val="Heading3"/>
+        <w:numPr>
+          <w:ilvl w:val="0"/>
+          <w:numId w:val="0"/>
+        </w:numPr>
+        <w:ind w:left="1800" w:hanging="0"/>
+        <w:rPr/>
+      </w:pPr>
+      <w:r>
+        <w:rPr/>
+        <w:t>3.2.2 Berekenen kosten</w:t>
+      </w:r>
+    </w:p>
+    <w:p>
+      <w:pPr>
+        <w:pStyle w:val="Normal"/>
+        <w:rPr/>
+      </w:pPr>
+      <w:r>
+        <w:rPr/>
+        <w:t>This use case can be started by 3 different scenarios:</w:t>
+      </w:r>
+    </w:p>
+    <w:p>
+      <w:pPr>
+        <w:pStyle w:val="Normal"/>
+        <w:rPr/>
+      </w:pPr>
+      <w:r>
+        <w:rPr/>
+        <w:t>- Customer used a car and checks out with customerpass (See 3.2.3)</w:t>
+      </w:r>
+    </w:p>
+    <w:p>
+      <w:pPr>
+        <w:pStyle w:val="Normal"/>
+        <w:rPr/>
+      </w:pPr>
+      <w:r>
+        <w:rPr/>
+        <w:t>- Customer never checked in and the Reservation end-time has finished</w:t>
+      </w:r>
+    </w:p>
+    <w:p>
+      <w:pPr>
+        <w:pStyle w:val="Normal"/>
+        <w:rPr/>
+      </w:pPr>
+      <w:r>
+        <w:rPr/>
+        <w:t>- Customer checked in but has not checked out after the reservation end-time has finished plus a (to be determined) time</w:t>
+      </w:r>
+    </w:p>
+    <w:p>
+      <w:pPr>
+        <w:pStyle w:val="Normal"/>
+        <w:rPr/>
+      </w:pPr>
+      <w:r>
+        <w:rPr/>
+      </w:r>
+    </w:p>
+    <w:p>
+      <w:pPr>
+        <w:pStyle w:val="Normal"/>
+        <w:rPr/>
+      </w:pPr>
+      <w:r>
+        <w:rPr/>
+        <w:t>Component Sequence:</w:t>
+      </w:r>
+    </w:p>
+    <w:p>
+      <w:pPr>
+        <w:pStyle w:val="Normal"/>
+        <w:rPr/>
+      </w:pPr>
+      <w:r>
+        <w:drawing>
+          <wp:anchor behindDoc="0" distT="0" distB="0" distL="0" distR="0" simplePos="0" locked="0" layoutInCell="1" allowOverlap="1" relativeHeight="32">
+            <wp:simplePos x="0" y="0"/>
+            <wp:positionH relativeFrom="column">
+              <wp:align>center</wp:align>
+            </wp:positionH>
+            <wp:positionV relativeFrom="paragraph">
+              <wp:posOffset>635</wp:posOffset>
+            </wp:positionV>
+            <wp:extent cx="5274310" cy="3629660"/>
+            <wp:effectExtent l="0" t="0" r="0" b="0"/>
+            <wp:wrapSquare wrapText="largest"/>
+            <wp:docPr id="5" name="Image5" descr=""/>
+            <wp:cNvGraphicFramePr>
+              <a:graphicFrameLocks xmlns:a="http://schemas.openxmlformats.org/drawingml/2006/main" noChangeAspect="1"/>
+            </wp:cNvGraphicFramePr>
+            <a:graphic xmlns:a="http://schemas.openxmlformats.org/drawingml/2006/main">
+              <a:graphicData uri="http://schemas.openxmlformats.org/drawingml/2006/picture">
+                <pic:pic xmlns:pic="http://schemas.openxmlformats.org/drawingml/2006/picture">
+                  <pic:nvPicPr>
+                    <pic:cNvPr id="5" name="Image5" descr=""/>
+                    <pic:cNvPicPr>
+                      <a:picLocks noChangeAspect="1" noChangeArrowheads="1"/>
+                    </pic:cNvPicPr>
+                  </pic:nvPicPr>
+                  <pic:blipFill>
+                    <a:blip r:embed="rId6"/>
+                    <a:stretch>
+                      <a:fillRect/>
+                    </a:stretch>
+                  </pic:blipFill>
+                  <pic:spPr bwMode="auto">
+                    <a:xfrm>
+                      <a:off x="0" y="0"/>
+                      <a:ext cx="5274310" cy="3629660"/>
+                    </a:xfrm>
+                    <a:prstGeom prst="rect">
+                      <a:avLst/>
+                    </a:prstGeom>
+                  </pic:spPr>
+                </pic:pic>
+              </a:graphicData>
+            </a:graphic>
+          </wp:anchor>
+        </w:drawing>
+      </w:r>
+      <w:r>
+        <w:rPr/>
+        <w:t>This diagram shows how Reservation-manager calculates the cost and uses Customer-manager to do so.</w:t>
+      </w:r>
+    </w:p>
+    <w:p>
+      <w:pPr>
+        <w:pStyle w:val="Normal"/>
+        <w:rPr/>
+      </w:pPr>
+      <w:r>
+        <w:rPr/>
+      </w:r>
+    </w:p>
+    <w:p>
+      <w:pPr>
+        <w:pStyle w:val="Normal"/>
+        <w:rPr/>
+      </w:pPr>
+      <w:r>
+        <w:rPr/>
+      </w:r>
+      <w:r>
+        <w:br w:type="page"/>
+      </w:r>
+    </w:p>
+    <w:p>
+      <w:pPr>
+        <w:pStyle w:val="Normal"/>
+        <w:rPr/>
+      </w:pPr>
+      <w:r>
+        <w:rPr/>
+        <w:t>Sequence:</w:t>
+      </w:r>
+    </w:p>
+    <w:p>
+      <w:pPr>
+        <w:pStyle w:val="Normal"/>
+        <w:rPr/>
+      </w:pPr>
+      <w:r>
+        <w:drawing>
+          <wp:anchor behindDoc="0" distT="0" distB="0" distL="0" distR="0" simplePos="0" locked="0" layoutInCell="1" allowOverlap="1" relativeHeight="33">
+            <wp:simplePos x="0" y="0"/>
+            <wp:positionH relativeFrom="column">
+              <wp:align>center</wp:align>
+            </wp:positionH>
+            <wp:positionV relativeFrom="paragraph">
+              <wp:posOffset>635</wp:posOffset>
+            </wp:positionV>
+            <wp:extent cx="5274310" cy="2729865"/>
+            <wp:effectExtent l="0" t="0" r="0" b="0"/>
+            <wp:wrapSquare wrapText="largest"/>
+            <wp:docPr id="6" name="Image6" descr=""/>
+            <wp:cNvGraphicFramePr>
+              <a:graphicFrameLocks xmlns:a="http://schemas.openxmlformats.org/drawingml/2006/main" noChangeAspect="1"/>
+            </wp:cNvGraphicFramePr>
+            <a:graphic xmlns:a="http://schemas.openxmlformats.org/drawingml/2006/main">
+              <a:graphicData uri="http://schemas.openxmlformats.org/drawingml/2006/picture">
+                <pic:pic xmlns:pic="http://schemas.openxmlformats.org/drawingml/2006/picture">
+                  <pic:nvPicPr>
+                    <pic:cNvPr id="6" name="Image6" descr=""/>
+                    <pic:cNvPicPr>
+                      <a:picLocks noChangeAspect="1" noChangeArrowheads="1"/>
+                    </pic:cNvPicPr>
+                  </pic:nvPicPr>
+                  <pic:blipFill>
+                    <a:blip r:embed="rId7"/>
+                    <a:stretch>
+                      <a:fillRect/>
+                    </a:stretch>
+                  </pic:blipFill>
+                  <pic:spPr bwMode="auto">
+                    <a:xfrm>
+                      <a:off x="0" y="0"/>
+                      <a:ext cx="5274310" cy="2729865"/>
+                    </a:xfrm>
+                    <a:prstGeom prst="rect">
+                      <a:avLst/>
+                    </a:prstGeom>
+                  </pic:spPr>
+                </pic:pic>
+              </a:graphicData>
+            </a:graphic>
+          </wp:anchor>
+        </w:drawing>
+      </w:r>
+      <w:r>
+        <w:rPr/>
+        <w:t>Based upon the scenario from which the use case has been started, a different calculation method will be used, as shown in this sequence diagram.</w:t>
+      </w:r>
+    </w:p>
+    <w:p>
+      <w:pPr>
+        <w:pStyle w:val="Normal"/>
+        <w:rPr/>
+      </w:pPr>
+      <w:r>
+        <w:rPr/>
+      </w:r>
+      <w:r>
+        <w:br w:type="page"/>
+      </w:r>
+    </w:p>
+    <w:p>
+      <w:pPr>
+        <w:pStyle w:val="Heading3"/>
+        <w:numPr>
+          <w:ilvl w:val="0"/>
+          <w:numId w:val="0"/>
+        </w:numPr>
+        <w:ind w:left="1800" w:hanging="0"/>
+        <w:rPr/>
+      </w:pPr>
+      <w:r>
+        <w:rPr/>
+        <w:t>3.2.3 Use car</w:t>
+      </w:r>
+    </w:p>
+    <w:p>
+      <w:pPr>
+        <w:pStyle w:val="Normal"/>
+        <w:rPr/>
+      </w:pPr>
+      <w:r>
+        <w:rPr/>
+        <w:drawing>
+          <wp:anchor behindDoc="0" distT="0" distB="0" distL="0" distR="0" simplePos="0" locked="0" layoutInCell="1" allowOverlap="1" relativeHeight="44">
+            <wp:simplePos x="0" y="0"/>
+            <wp:positionH relativeFrom="column">
+              <wp:align>center</wp:align>
+            </wp:positionH>
+            <wp:positionV relativeFrom="paragraph">
+              <wp:posOffset>635</wp:posOffset>
+            </wp:positionV>
+            <wp:extent cx="5274310" cy="2921000"/>
+            <wp:effectExtent l="0" t="0" r="0" b="0"/>
+            <wp:wrapSquare wrapText="largest"/>
+            <wp:docPr id="7" name="Image17" descr=""/>
+            <wp:cNvGraphicFramePr>
+              <a:graphicFrameLocks xmlns:a="http://schemas.openxmlformats.org/drawingml/2006/main" noChangeAspect="1"/>
+            </wp:cNvGraphicFramePr>
+            <a:graphic xmlns:a="http://schemas.openxmlformats.org/drawingml/2006/main">
+              <a:graphicData uri="http://schemas.openxmlformats.org/drawingml/2006/picture">
+                <pic:pic xmlns:pic="http://schemas.openxmlformats.org/drawingml/2006/picture">
+                  <pic:nvPicPr>
+                    <pic:cNvPr id="7" name="Image17" descr=""/>
+                    <pic:cNvPicPr>
+                      <a:picLocks noChangeAspect="1" noChangeArrowheads="1"/>
+                    </pic:cNvPicPr>
+                  </pic:nvPicPr>
+                  <pic:blipFill>
+                    <a:blip r:embed="rId8"/>
+                    <a:stretch>
+                      <a:fillRect/>
+                    </a:stretch>
+                  </pic:blipFill>
+                  <pic:spPr bwMode="auto">
+                    <a:xfrm>
+                      <a:off x="0" y="0"/>
+                      <a:ext cx="5274310" cy="2921000"/>
+                    </a:xfrm>
+                    <a:prstGeom prst="rect">
+                      <a:avLst/>
+                    </a:prstGeom>
+                  </pic:spPr>
+                </pic:pic>
+              </a:graphicData>
+            </a:graphic>
+          </wp:anchor>
+        </w:drawing>
+      </w:r>
+    </w:p>
+    <w:p>
+      <w:pPr>
+        <w:pStyle w:val="Normal"/>
+        <w:rPr/>
+      </w:pPr>
+      <w:r>
+        <w:rPr/>
+      </w:r>
+      <w:r>
+        <w:br w:type="page"/>
+      </w:r>
+    </w:p>
+    <w:p>
+      <w:pPr>
+        <w:pStyle w:val="Heading3"/>
+        <w:numPr>
+          <w:ilvl w:val="0"/>
+          <w:numId w:val="0"/>
+        </w:numPr>
+        <w:ind w:left="1800" w:hanging="0"/>
+        <w:rPr/>
+      </w:pPr>
+      <w:r>
+        <w:rPr/>
+        <w:t>3.2.4 Car reservation</w:t>
+      </w:r>
+    </w:p>
+    <w:p>
+      <w:pPr>
+        <w:pStyle w:val="Normal"/>
+        <w:rPr/>
+      </w:pPr>
+      <w:r>
+        <w:rPr/>
+        <w:t>Component Sequence:</w:t>
+      </w:r>
+    </w:p>
+    <w:p>
+      <w:pPr>
+        <w:pStyle w:val="Normal"/>
+        <w:rPr/>
+      </w:pPr>
+      <w:r>
+        <w:rPr/>
+        <w:drawing>
+          <wp:anchor behindDoc="0" distT="0" distB="0" distL="0" distR="0" simplePos="0" locked="0" layoutInCell="1" allowOverlap="1" relativeHeight="34">
+            <wp:simplePos x="0" y="0"/>
+            <wp:positionH relativeFrom="column">
+              <wp:align>center</wp:align>
+            </wp:positionH>
+            <wp:positionV relativeFrom="paragraph">
+              <wp:posOffset>635</wp:posOffset>
+            </wp:positionV>
+            <wp:extent cx="5274310" cy="2480310"/>
+            <wp:effectExtent l="0" t="0" r="0" b="0"/>
+            <wp:wrapSquare wrapText="largest"/>
+            <wp:docPr id="8" name="Image7" descr=""/>
+            <wp:cNvGraphicFramePr>
+              <a:graphicFrameLocks xmlns:a="http://schemas.openxmlformats.org/drawingml/2006/main" noChangeAspect="1"/>
+            </wp:cNvGraphicFramePr>
+            <a:graphic xmlns:a="http://schemas.openxmlformats.org/drawingml/2006/main">
+              <a:graphicData uri="http://schemas.openxmlformats.org/drawingml/2006/picture">
+                <pic:pic xmlns:pic="http://schemas.openxmlformats.org/drawingml/2006/picture">
+                  <pic:nvPicPr>
+                    <pic:cNvPr id="8" name="Image7" descr=""/>
+                    <pic:cNvPicPr>
+                      <a:picLocks noChangeAspect="1" noChangeArrowheads="1"/>
+                    </pic:cNvPicPr>
+                  </pic:nvPicPr>
+                  <pic:blipFill>
+                    <a:blip r:embed="rId9"/>
+                    <a:stretch>
+                      <a:fillRect/>
+                    </a:stretch>
+                  </pic:blipFill>
+                  <pic:spPr bwMode="auto">
+                    <a:xfrm>
+                      <a:off x="0" y="0"/>
+                      <a:ext cx="5274310" cy="2480310"/>
+                    </a:xfrm>
+                    <a:prstGeom prst="rect">
+                      <a:avLst/>
+                    </a:prstGeom>
+                  </pic:spPr>
+                </pic:pic>
+              </a:graphicData>
+            </a:graphic>
+          </wp:anchor>
+        </w:drawing>
+      </w:r>
+    </w:p>
+    <w:p>
+      <w:pPr>
+        <w:pStyle w:val="Normal"/>
+        <w:rPr/>
+      </w:pPr>
+      <w:r>
+        <w:rPr/>
+        <w:t>This component diagram shows the interaction between customer and the system, in which the customer will make a reservation.</w:t>
+      </w:r>
+    </w:p>
+    <w:p>
+      <w:pPr>
+        <w:pStyle w:val="Normal"/>
+        <w:rPr/>
+      </w:pPr>
+      <w:r>
+        <w:rPr/>
+        <w:t>First, the customer will choose a location, start-time and end-time for the reservation, after which the system will show the available cars. After a car is selected, if the customer has no late payments – the reservation will be made.</w:t>
+      </w:r>
+    </w:p>
+    <w:p>
+      <w:pPr>
+        <w:pStyle w:val="Normal"/>
+        <w:rPr/>
+      </w:pPr>
+      <w:r>
+        <w:rPr/>
+      </w:r>
+    </w:p>
+    <w:p>
+      <w:pPr>
+        <w:pStyle w:val="Normal"/>
+        <w:rPr/>
+      </w:pPr>
+      <w:r>
+        <w:rPr/>
+        <w:t>Sequence:</w:t>
+      </w:r>
+    </w:p>
+    <w:p>
+      <w:pPr>
+        <w:pStyle w:val="Normal"/>
+        <w:rPr/>
+      </w:pPr>
+      <w:r>
+        <w:rPr/>
+      </w:r>
+    </w:p>
+    <w:p>
+      <w:pPr>
+        <w:pStyle w:val="Normal"/>
+        <w:rPr/>
+      </w:pPr>
+      <w:r>
+        <w:rPr/>
+        <w:drawing>
+          <wp:anchor behindDoc="0" distT="0" distB="0" distL="0" distR="0" simplePos="0" locked="0" layoutInCell="1" allowOverlap="1" relativeHeight="35">
+            <wp:simplePos x="0" y="0"/>
+            <wp:positionH relativeFrom="column">
+              <wp:align>center</wp:align>
+            </wp:positionH>
+            <wp:positionV relativeFrom="paragraph">
+              <wp:posOffset>635</wp:posOffset>
+            </wp:positionV>
+            <wp:extent cx="5274310" cy="2160270"/>
+            <wp:effectExtent l="0" t="0" r="0" b="0"/>
+            <wp:wrapSquare wrapText="largest"/>
+            <wp:docPr id="9" name="Image8" descr=""/>
+            <wp:cNvGraphicFramePr>
+              <a:graphicFrameLocks xmlns:a="http://schemas.openxmlformats.org/drawingml/2006/main" noChangeAspect="1"/>
+            </wp:cNvGraphicFramePr>
+            <a:graphic xmlns:a="http://schemas.openxmlformats.org/drawingml/2006/main">
+              <a:graphicData uri="http://schemas.openxmlformats.org/drawingml/2006/picture">
+                <pic:pic xmlns:pic="http://schemas.openxmlformats.org/drawingml/2006/picture">
+                  <pic:nvPicPr>
+                    <pic:cNvPr id="9" name="Image8" descr=""/>
+                    <pic:cNvPicPr>
+                      <a:picLocks noChangeAspect="1" noChangeArrowheads="1"/>
+                    </pic:cNvPicPr>
+                  </pic:nvPicPr>
+                  <pic:blipFill>
+                    <a:blip r:embed="rId10"/>
+                    <a:stretch>
+                      <a:fillRect/>
+                    </a:stretch>
+                  </pic:blipFill>
+                  <pic:spPr bwMode="auto">
+                    <a:xfrm>
+                      <a:off x="0" y="0"/>
+                      <a:ext cx="5274310" cy="2160270"/>
+                    </a:xfrm>
+                    <a:prstGeom prst="rect">
+                      <a:avLst/>
+                    </a:prstGeom>
+                  </pic:spPr>
+                </pic:pic>
+              </a:graphicData>
+            </a:graphic>
+          </wp:anchor>
+        </w:drawing>
+      </w:r>
+    </w:p>
+    <w:p>
+      <w:pPr>
+        <w:pStyle w:val="Normal"/>
+        <w:rPr/>
+      </w:pPr>
+      <w:r>
+        <w:rPr/>
+        <w:t>In addition to the component sequence diagram, this diagram shows a new Reservation being made and is added to the database.</w:t>
+      </w:r>
+      <w:r>
+        <w:br w:type="page"/>
+      </w:r>
+    </w:p>
+    <w:p>
+      <w:pPr>
+        <w:pStyle w:val="Heading3"/>
+        <w:numPr>
+          <w:ilvl w:val="0"/>
+          <w:numId w:val="0"/>
+        </w:numPr>
+        <w:ind w:left="1800" w:hanging="0"/>
+        <w:rPr/>
+      </w:pPr>
+      <w:r>
+        <w:rPr/>
+        <w:t>3.2.5 View customer information</w:t>
+      </w:r>
+    </w:p>
+    <w:p>
+      <w:pPr>
+        <w:pStyle w:val="Normal"/>
+        <w:rPr/>
+      </w:pPr>
+      <w:r>
+        <w:rPr/>
+        <w:t>Component sequence:</w:t>
+        <w:br/>
+      </w:r>
+    </w:p>
+    <w:p>
+      <w:pPr>
+        <w:pStyle w:val="Normal"/>
+        <w:rPr/>
+      </w:pPr>
+      <w:r>
+        <w:rPr/>
+        <w:drawing>
+          <wp:anchor behindDoc="0" distT="0" distB="0" distL="0" distR="0" simplePos="0" locked="0" layoutInCell="1" allowOverlap="1" relativeHeight="36">
+            <wp:simplePos x="0" y="0"/>
+            <wp:positionH relativeFrom="column">
+              <wp:align>center</wp:align>
+            </wp:positionH>
+            <wp:positionV relativeFrom="paragraph">
+              <wp:posOffset>635</wp:posOffset>
+            </wp:positionV>
+            <wp:extent cx="5274310" cy="2981325"/>
+            <wp:effectExtent l="0" t="0" r="0" b="0"/>
+            <wp:wrapSquare wrapText="largest"/>
+            <wp:docPr id="10" name="Image9" descr=""/>
+            <wp:cNvGraphicFramePr>
+              <a:graphicFrameLocks xmlns:a="http://schemas.openxmlformats.org/drawingml/2006/main" noChangeAspect="1"/>
+            </wp:cNvGraphicFramePr>
+            <a:graphic xmlns:a="http://schemas.openxmlformats.org/drawingml/2006/main">
+              <a:graphicData uri="http://schemas.openxmlformats.org/drawingml/2006/picture">
+                <pic:pic xmlns:pic="http://schemas.openxmlformats.org/drawingml/2006/picture">
+                  <pic:nvPicPr>
+                    <pic:cNvPr id="10" name="Image9" descr=""/>
+                    <pic:cNvPicPr>
+                      <a:picLocks noChangeAspect="1" noChangeArrowheads="1"/>
+                    </pic:cNvPicPr>
+                  </pic:nvPicPr>
+                  <pic:blipFill>
+                    <a:blip r:embed="rId11"/>
+                    <a:stretch>
+                      <a:fillRect/>
+                    </a:stretch>
+                  </pic:blipFill>
+                  <pic:spPr bwMode="auto">
+                    <a:xfrm>
+                      <a:off x="0" y="0"/>
+                      <a:ext cx="5274310" cy="2981325"/>
+                    </a:xfrm>
+                    <a:prstGeom prst="rect">
+                      <a:avLst/>
+                    </a:prstGeom>
+                  </pic:spPr>
+                </pic:pic>
+              </a:graphicData>
+            </a:graphic>
+          </wp:anchor>
+        </w:drawing>
+      </w:r>
+    </w:p>
+    <w:p>
+      <w:pPr>
+        <w:pStyle w:val="Normal"/>
+        <w:rPr/>
+      </w:pPr>
+      <w:r>
+        <w:rPr/>
+        <w:t>This diagram displays how an employee can view customerinformation.</w:t>
+      </w:r>
+    </w:p>
+    <w:p>
+      <w:pPr>
+        <w:pStyle w:val="Normal"/>
+        <w:rPr/>
+      </w:pPr>
+      <w:r>
+        <w:rPr/>
+      </w:r>
+    </w:p>
+    <w:p>
+      <w:pPr>
+        <w:pStyle w:val="Normal"/>
+        <w:rPr/>
+      </w:pPr>
+      <w:r>
+        <w:rPr/>
+        <w:t>Sequence:</w:t>
+      </w:r>
+    </w:p>
+    <w:p>
+      <w:pPr>
+        <w:pStyle w:val="Normal"/>
+        <w:rPr/>
+      </w:pPr>
+      <w:r>
+        <w:rPr/>
+        <w:drawing>
+          <wp:anchor behindDoc="0" distT="0" distB="0" distL="0" distR="0" simplePos="0" locked="0" layoutInCell="1" allowOverlap="1" relativeHeight="37">
+            <wp:simplePos x="0" y="0"/>
+            <wp:positionH relativeFrom="column">
+              <wp:align>center</wp:align>
+            </wp:positionH>
+            <wp:positionV relativeFrom="paragraph">
+              <wp:posOffset>635</wp:posOffset>
+            </wp:positionV>
+            <wp:extent cx="5274310" cy="1800860"/>
+            <wp:effectExtent l="0" t="0" r="0" b="0"/>
+            <wp:wrapSquare wrapText="largest"/>
+            <wp:docPr id="11" name="Image10" descr=""/>
+            <wp:cNvGraphicFramePr>
+              <a:graphicFrameLocks xmlns:a="http://schemas.openxmlformats.org/drawingml/2006/main" noChangeAspect="1"/>
+            </wp:cNvGraphicFramePr>
+            <a:graphic xmlns:a="http://schemas.openxmlformats.org/drawingml/2006/main">
+              <a:graphicData uri="http://schemas.openxmlformats.org/drawingml/2006/picture">
+                <pic:pic xmlns:pic="http://schemas.openxmlformats.org/drawingml/2006/picture">
+                  <pic:nvPicPr>
+                    <pic:cNvPr id="11" name="Image10" descr=""/>
+                    <pic:cNvPicPr>
+                      <a:picLocks noChangeAspect="1" noChangeArrowheads="1"/>
+                    </pic:cNvPicPr>
+                  </pic:nvPicPr>
+                  <pic:blipFill>
+                    <a:blip r:embed="rId12"/>
+                    <a:stretch>
+                      <a:fillRect/>
+                    </a:stretch>
+                  </pic:blipFill>
+                  <pic:spPr bwMode="auto">
+                    <a:xfrm>
+                      <a:off x="0" y="0"/>
+                      <a:ext cx="5274310" cy="1800860"/>
+                    </a:xfrm>
+                    <a:prstGeom prst="rect">
+                      <a:avLst/>
+                    </a:prstGeom>
+                  </pic:spPr>
+                </pic:pic>
+              </a:graphicData>
+            </a:graphic>
+          </wp:anchor>
+        </w:drawing>
+      </w:r>
+    </w:p>
+    <w:p>
+      <w:pPr>
+        <w:pStyle w:val="Normal"/>
+        <w:rPr/>
+      </w:pPr>
+      <w:r>
+        <w:rPr/>
+      </w:r>
+      <w:r>
+        <w:br w:type="page"/>
+      </w:r>
+    </w:p>
+    <w:p>
+      <w:pPr>
+        <w:pStyle w:val="Heading3"/>
+        <w:numPr>
+          <w:ilvl w:val="0"/>
+          <w:numId w:val="0"/>
+        </w:numPr>
+        <w:ind w:left="1800" w:hanging="0"/>
+        <w:rPr/>
+      </w:pPr>
+      <w:r>
+        <w:rPr/>
+        <w:t>3.2.6</w:t>
+        <w:tab/>
+        <w:t xml:space="preserve"> Add customer information</w:t>
+      </w:r>
+    </w:p>
+    <w:p>
+      <w:pPr>
+        <w:pStyle w:val="Normal"/>
+        <w:rPr/>
+      </w:pPr>
+      <w:r>
+        <w:rPr/>
+        <w:t>Component sequence:</w:t>
+      </w:r>
+    </w:p>
+    <w:p>
+      <w:pPr>
+        <w:pStyle w:val="Normal"/>
+        <w:rPr/>
+      </w:pPr>
+      <w:r>
+        <w:rPr/>
+      </w:r>
+    </w:p>
+    <w:p>
+      <w:pPr>
+        <w:pStyle w:val="Normal"/>
+        <w:rPr/>
+      </w:pPr>
+      <w:r>
+        <w:rPr/>
+        <w:drawing>
+          <wp:anchor behindDoc="0" distT="0" distB="0" distL="0" distR="0" simplePos="0" locked="0" layoutInCell="1" allowOverlap="1" relativeHeight="38">
+            <wp:simplePos x="0" y="0"/>
+            <wp:positionH relativeFrom="column">
+              <wp:align>center</wp:align>
+            </wp:positionH>
+            <wp:positionV relativeFrom="paragraph">
+              <wp:posOffset>635</wp:posOffset>
+            </wp:positionV>
+            <wp:extent cx="5274310" cy="2755900"/>
+            <wp:effectExtent l="0" t="0" r="0" b="0"/>
+            <wp:wrapSquare wrapText="largest"/>
+            <wp:docPr id="12" name="Image11" descr=""/>
+            <wp:cNvGraphicFramePr>
+              <a:graphicFrameLocks xmlns:a="http://schemas.openxmlformats.org/drawingml/2006/main" noChangeAspect="1"/>
+            </wp:cNvGraphicFramePr>
+            <a:graphic xmlns:a="http://schemas.openxmlformats.org/drawingml/2006/main">
+              <a:graphicData uri="http://schemas.openxmlformats.org/drawingml/2006/picture">
+                <pic:pic xmlns:pic="http://schemas.openxmlformats.org/drawingml/2006/picture">
+                  <pic:nvPicPr>
+                    <pic:cNvPr id="12" name="Image11" descr=""/>
+                    <pic:cNvPicPr>
+                      <a:picLocks noChangeAspect="1" noChangeArrowheads="1"/>
+                    </pic:cNvPicPr>
+                  </pic:nvPicPr>
+                  <pic:blipFill>
+                    <a:blip r:embed="rId13"/>
+                    <a:stretch>
+                      <a:fillRect/>
+                    </a:stretch>
+                  </pic:blipFill>
+                  <pic:spPr bwMode="auto">
+                    <a:xfrm>
+                      <a:off x="0" y="0"/>
+                      <a:ext cx="5274310" cy="2755900"/>
+                    </a:xfrm>
+                    <a:prstGeom prst="rect">
+                      <a:avLst/>
+                    </a:prstGeom>
+                  </pic:spPr>
+                </pic:pic>
+              </a:graphicData>
+            </a:graphic>
+          </wp:anchor>
+        </w:drawing>
+      </w:r>
+    </w:p>
+    <w:p>
+      <w:pPr>
+        <w:pStyle w:val="Normal"/>
+        <w:rPr/>
+      </w:pPr>
+      <w:r>
+        <w:rPr/>
+        <w:t>This diagram displays how an employee can add customer information</w:t>
+      </w:r>
+    </w:p>
+    <w:p>
+      <w:pPr>
+        <w:pStyle w:val="Normal"/>
+        <w:rPr/>
+      </w:pPr>
+      <w:r>
+        <w:rPr/>
+      </w:r>
+    </w:p>
+    <w:p>
+      <w:pPr>
+        <w:pStyle w:val="Normal"/>
+        <w:rPr/>
+      </w:pPr>
+      <w:r>
+        <w:rPr/>
+        <w:t>Sequence:</w:t>
+      </w:r>
+    </w:p>
+    <w:p>
+      <w:pPr>
+        <w:pStyle w:val="Normal"/>
+        <w:rPr/>
+      </w:pPr>
+      <w:r>
+        <w:rPr/>
+        <w:drawing>
+          <wp:anchor behindDoc="0" distT="0" distB="0" distL="0" distR="0" simplePos="0" locked="0" layoutInCell="1" allowOverlap="1" relativeHeight="39">
+            <wp:simplePos x="0" y="0"/>
+            <wp:positionH relativeFrom="column">
+              <wp:align>center</wp:align>
+            </wp:positionH>
+            <wp:positionV relativeFrom="paragraph">
+              <wp:posOffset>635</wp:posOffset>
+            </wp:positionV>
+            <wp:extent cx="5274310" cy="1343660"/>
+            <wp:effectExtent l="0" t="0" r="0" b="0"/>
+            <wp:wrapSquare wrapText="largest"/>
+            <wp:docPr id="13" name="Image12" descr=""/>
+            <wp:cNvGraphicFramePr>
+              <a:graphicFrameLocks xmlns:a="http://schemas.openxmlformats.org/drawingml/2006/main" noChangeAspect="1"/>
+            </wp:cNvGraphicFramePr>
+            <a:graphic xmlns:a="http://schemas.openxmlformats.org/drawingml/2006/main">
+              <a:graphicData uri="http://schemas.openxmlformats.org/drawingml/2006/picture">
+                <pic:pic xmlns:pic="http://schemas.openxmlformats.org/drawingml/2006/picture">
+                  <pic:nvPicPr>
+                    <pic:cNvPr id="13" name="Image12" descr=""/>
+                    <pic:cNvPicPr>
+                      <a:picLocks noChangeAspect="1" noChangeArrowheads="1"/>
+                    </pic:cNvPicPr>
+                  </pic:nvPicPr>
+                  <pic:blipFill>
+                    <a:blip r:embed="rId14"/>
+                    <a:stretch>
+                      <a:fillRect/>
+                    </a:stretch>
+                  </pic:blipFill>
+                  <pic:spPr bwMode="auto">
+                    <a:xfrm>
+                      <a:off x="0" y="0"/>
+                      <a:ext cx="5274310" cy="1343660"/>
+                    </a:xfrm>
+                    <a:prstGeom prst="rect">
+                      <a:avLst/>
+                    </a:prstGeom>
+                  </pic:spPr>
+                </pic:pic>
+              </a:graphicData>
+            </a:graphic>
+          </wp:anchor>
+        </w:drawing>
+      </w:r>
+    </w:p>
+    <w:p>
+      <w:pPr>
+        <w:pStyle w:val="Normal"/>
+        <w:rPr/>
+      </w:pPr>
+      <w:r>
+        <w:rPr/>
+      </w:r>
+      <w:r>
+        <w:br w:type="page"/>
+      </w:r>
+    </w:p>
+    <w:p>
+      <w:pPr>
+        <w:pStyle w:val="Heading3"/>
+        <w:numPr>
+          <w:ilvl w:val="0"/>
+          <w:numId w:val="0"/>
+        </w:numPr>
+        <w:ind w:left="1800" w:hanging="0"/>
+        <w:rPr/>
+      </w:pPr>
+      <w:r>
+        <w:rPr/>
+        <w:t>3.2.7 Edit customer information</w:t>
+      </w:r>
+    </w:p>
+    <w:p>
+      <w:pPr>
+        <w:pStyle w:val="Normal"/>
+        <w:rPr/>
+      </w:pPr>
+      <w:r>
+        <w:rPr/>
+        <w:t>Component sequence:</w:t>
+      </w:r>
+    </w:p>
+    <w:p>
+      <w:pPr>
+        <w:pStyle w:val="Normal"/>
+        <w:rPr/>
+      </w:pPr>
+      <w:r>
+        <w:rPr/>
+        <w:drawing>
+          <wp:anchor behindDoc="0" distT="0" distB="0" distL="0" distR="0" simplePos="0" locked="0" layoutInCell="1" allowOverlap="1" relativeHeight="40">
+            <wp:simplePos x="0" y="0"/>
+            <wp:positionH relativeFrom="column">
+              <wp:align>center</wp:align>
+            </wp:positionH>
+            <wp:positionV relativeFrom="paragraph">
+              <wp:posOffset>635</wp:posOffset>
+            </wp:positionV>
+            <wp:extent cx="5274310" cy="2879725"/>
+            <wp:effectExtent l="0" t="0" r="0" b="0"/>
+            <wp:wrapSquare wrapText="largest"/>
+            <wp:docPr id="14" name="Image13" descr=""/>
+            <wp:cNvGraphicFramePr>
+              <a:graphicFrameLocks xmlns:a="http://schemas.openxmlformats.org/drawingml/2006/main" noChangeAspect="1"/>
+            </wp:cNvGraphicFramePr>
+            <a:graphic xmlns:a="http://schemas.openxmlformats.org/drawingml/2006/main">
+              <a:graphicData uri="http://schemas.openxmlformats.org/drawingml/2006/picture">
+                <pic:pic xmlns:pic="http://schemas.openxmlformats.org/drawingml/2006/picture">
+                  <pic:nvPicPr>
+                    <pic:cNvPr id="14" name="Image13" descr=""/>
+                    <pic:cNvPicPr>
+                      <a:picLocks noChangeAspect="1" noChangeArrowheads="1"/>
+                    </pic:cNvPicPr>
+                  </pic:nvPicPr>
+                  <pic:blipFill>
+                    <a:blip r:embed="rId15"/>
+                    <a:stretch>
+                      <a:fillRect/>
+                    </a:stretch>
+                  </pic:blipFill>
+                  <pic:spPr bwMode="auto">
+                    <a:xfrm>
+                      <a:off x="0" y="0"/>
+                      <a:ext cx="5274310" cy="2879725"/>
+                    </a:xfrm>
+                    <a:prstGeom prst="rect">
+                      <a:avLst/>
+                    </a:prstGeom>
+                  </pic:spPr>
+                </pic:pic>
+              </a:graphicData>
+            </a:graphic>
+          </wp:anchor>
+        </w:drawing>
+      </w:r>
+    </w:p>
+    <w:p>
+      <w:pPr>
+        <w:pStyle w:val="Normal"/>
+        <w:rPr/>
+      </w:pPr>
+      <w:r>
+        <w:rPr/>
+        <w:t>This diagram shows how an employee can edit customer information.</w:t>
+      </w:r>
+    </w:p>
+    <w:p>
+      <w:pPr>
+        <w:pStyle w:val="Normal"/>
+        <w:rPr/>
+      </w:pPr>
+      <w:r>
+        <w:rPr/>
+      </w:r>
+    </w:p>
+    <w:p>
+      <w:pPr>
+        <w:pStyle w:val="Normal"/>
+        <w:rPr/>
+      </w:pPr>
+      <w:r>
+        <w:rPr/>
+        <w:t>Sequence:</w:t>
+      </w:r>
+    </w:p>
+    <w:p>
+      <w:pPr>
+        <w:pStyle w:val="Normal"/>
+        <w:rPr/>
+      </w:pPr>
+      <w:r>
+        <w:rPr/>
+        <w:drawing>
+          <wp:anchor behindDoc="0" distT="0" distB="0" distL="0" distR="0" simplePos="0" locked="0" layoutInCell="1" allowOverlap="1" relativeHeight="41">
+            <wp:simplePos x="0" y="0"/>
+            <wp:positionH relativeFrom="column">
+              <wp:align>center</wp:align>
+            </wp:positionH>
+            <wp:positionV relativeFrom="paragraph">
+              <wp:posOffset>635</wp:posOffset>
+            </wp:positionV>
+            <wp:extent cx="5274310" cy="2805430"/>
+            <wp:effectExtent l="0" t="0" r="0" b="0"/>
+            <wp:wrapSquare wrapText="largest"/>
+            <wp:docPr id="15" name="Image14" descr=""/>
+            <wp:cNvGraphicFramePr>
+              <a:graphicFrameLocks xmlns:a="http://schemas.openxmlformats.org/drawingml/2006/main" noChangeAspect="1"/>
+            </wp:cNvGraphicFramePr>
+            <a:graphic xmlns:a="http://schemas.openxmlformats.org/drawingml/2006/main">
+              <a:graphicData uri="http://schemas.openxmlformats.org/drawingml/2006/picture">
+                <pic:pic xmlns:pic="http://schemas.openxmlformats.org/drawingml/2006/picture">
+                  <pic:nvPicPr>
+                    <pic:cNvPr id="15" name="Image14" descr=""/>
+                    <pic:cNvPicPr>
+                      <a:picLocks noChangeAspect="1" noChangeArrowheads="1"/>
+                    </pic:cNvPicPr>
+                  </pic:nvPicPr>
+                  <pic:blipFill>
+                    <a:blip r:embed="rId16"/>
+                    <a:stretch>
+                      <a:fillRect/>
+                    </a:stretch>
+                  </pic:blipFill>
+                  <pic:spPr bwMode="auto">
+                    <a:xfrm>
+                      <a:off x="0" y="0"/>
+                      <a:ext cx="5274310" cy="2805430"/>
+                    </a:xfrm>
+                    <a:prstGeom prst="rect">
+                      <a:avLst/>
+                    </a:prstGeom>
+                  </pic:spPr>
+                </pic:pic>
+              </a:graphicData>
+            </a:graphic>
+          </wp:anchor>
+        </w:drawing>
+      </w:r>
+    </w:p>
+    <w:p>
+      <w:pPr>
+        <w:pStyle w:val="Normal"/>
+        <w:rPr/>
+      </w:pPr>
+      <w:r>
+        <w:rPr/>
+      </w:r>
+      <w:r>
+        <w:br w:type="page"/>
+      </w:r>
+    </w:p>
+    <w:p>
+      <w:pPr>
+        <w:pStyle w:val="Heading3"/>
+        <w:numPr>
+          <w:ilvl w:val="0"/>
+          <w:numId w:val="0"/>
+        </w:numPr>
+        <w:ind w:left="1800" w:hanging="0"/>
+        <w:rPr/>
+      </w:pPr>
+      <w:r>
+        <w:rPr/>
+        <w:t>3.2.8 Delete customer</w:t>
+      </w:r>
+    </w:p>
+    <w:p>
+      <w:pPr>
+        <w:pStyle w:val="Normal"/>
+        <w:rPr/>
+      </w:pPr>
+      <w:r>
+        <w:rPr/>
+        <w:t>Component sequence:</w:t>
+      </w:r>
+    </w:p>
+    <w:p>
+      <w:pPr>
+        <w:pStyle w:val="Normal"/>
+        <w:rPr/>
+      </w:pPr>
+      <w:r>
+        <w:drawing>
+          <wp:anchor behindDoc="0" distT="0" distB="0" distL="0" distR="0" simplePos="0" locked="0" layoutInCell="1" allowOverlap="1" relativeHeight="42">
+            <wp:simplePos x="0" y="0"/>
+            <wp:positionH relativeFrom="column">
+              <wp:align>center</wp:align>
+            </wp:positionH>
+            <wp:positionV relativeFrom="paragraph">
+              <wp:posOffset>635</wp:posOffset>
+            </wp:positionV>
+            <wp:extent cx="5274310" cy="2798445"/>
+            <wp:effectExtent l="0" t="0" r="0" b="0"/>
+            <wp:wrapSquare wrapText="largest"/>
+            <wp:docPr id="16" name="Image15" descr=""/>
+            <wp:cNvGraphicFramePr>
+              <a:graphicFrameLocks xmlns:a="http://schemas.openxmlformats.org/drawingml/2006/main" noChangeAspect="1"/>
+            </wp:cNvGraphicFramePr>
+            <a:graphic xmlns:a="http://schemas.openxmlformats.org/drawingml/2006/main">
+              <a:graphicData uri="http://schemas.openxmlformats.org/drawingml/2006/picture">
+                <pic:pic xmlns:pic="http://schemas.openxmlformats.org/drawingml/2006/picture">
+                  <pic:nvPicPr>
+                    <pic:cNvPr id="16" name="Image15" descr=""/>
+                    <pic:cNvPicPr>
+                      <a:picLocks noChangeAspect="1" noChangeArrowheads="1"/>
+                    </pic:cNvPicPr>
+                  </pic:nvPicPr>
+                  <pic:blipFill>
+                    <a:blip r:embed="rId17"/>
+                    <a:stretch>
+                      <a:fillRect/>
+                    </a:stretch>
+                  </pic:blipFill>
+                  <pic:spPr bwMode="auto">
+                    <a:xfrm>
+                      <a:off x="0" y="0"/>
+                      <a:ext cx="5274310" cy="2798445"/>
+                    </a:xfrm>
+                    <a:prstGeom prst="rect">
+                      <a:avLst/>
+                    </a:prstGeom>
+                  </pic:spPr>
+                </pic:pic>
+              </a:graphicData>
+            </a:graphic>
+          </wp:anchor>
+        </w:drawing>
+      </w:r>
+      <w:r>
+        <w:rPr/>
+        <w:tab/>
+      </w:r>
+    </w:p>
+    <w:p>
+      <w:pPr>
+        <w:pStyle w:val="Normal"/>
+        <w:rPr/>
+      </w:pPr>
+      <w:r>
+        <w:rPr/>
+        <w:t>This diagram shows how an employee can remove a customer.</w:t>
+      </w:r>
+    </w:p>
+    <w:p>
+      <w:pPr>
+        <w:pStyle w:val="Normal"/>
+        <w:rPr/>
+      </w:pPr>
+      <w:r>
+        <w:rPr/>
+      </w:r>
+    </w:p>
+    <w:p>
+      <w:pPr>
+        <w:pStyle w:val="Normal"/>
+        <w:rPr/>
+      </w:pPr>
+      <w:r>
+        <w:rPr/>
+        <w:t>Sequence:</w:t>
+      </w:r>
+    </w:p>
+    <w:p>
+      <w:pPr>
+        <w:pStyle w:val="Normal"/>
+        <w:rPr/>
+      </w:pPr>
+      <w:r>
+        <w:rPr/>
+        <w:drawing>
+          <wp:anchor behindDoc="0" distT="0" distB="0" distL="0" distR="0" simplePos="0" locked="0" layoutInCell="1" allowOverlap="1" relativeHeight="43">
+            <wp:simplePos x="0" y="0"/>
+            <wp:positionH relativeFrom="column">
+              <wp:align>center</wp:align>
+            </wp:positionH>
+            <wp:positionV relativeFrom="paragraph">
+              <wp:posOffset>635</wp:posOffset>
+            </wp:positionV>
+            <wp:extent cx="5274310" cy="1930400"/>
+            <wp:effectExtent l="0" t="0" r="0" b="0"/>
+            <wp:wrapSquare wrapText="largest"/>
+            <wp:docPr id="17" name="Image16" descr=""/>
+            <wp:cNvGraphicFramePr>
+              <a:graphicFrameLocks xmlns:a="http://schemas.openxmlformats.org/drawingml/2006/main" noChangeAspect="1"/>
+            </wp:cNvGraphicFramePr>
+            <a:graphic xmlns:a="http://schemas.openxmlformats.org/drawingml/2006/main">
+              <a:graphicData uri="http://schemas.openxmlformats.org/drawingml/2006/picture">
+                <pic:pic xmlns:pic="http://schemas.openxmlformats.org/drawingml/2006/picture">
+                  <pic:nvPicPr>
+                    <pic:cNvPr id="17" name="Image16" descr=""/>
+                    <pic:cNvPicPr>
+                      <a:picLocks noChangeAspect="1" noChangeArrowheads="1"/>
+                    </pic:cNvPicPr>
+                  </pic:nvPicPr>
+                  <pic:blipFill>
+                    <a:blip r:embed="rId18"/>
+                    <a:stretch>
+                      <a:fillRect/>
+                    </a:stretch>
+                  </pic:blipFill>
+                  <pic:spPr bwMode="auto">
+                    <a:xfrm>
+                      <a:off x="0" y="0"/>
+                      <a:ext cx="5274310" cy="1930400"/>
+                    </a:xfrm>
+                    <a:prstGeom prst="rect">
+                      <a:avLst/>
+                    </a:prstGeom>
+                  </pic:spPr>
+                </pic:pic>
+              </a:graphicData>
+            </a:graphic>
+          </wp:anchor>
+        </w:drawing>
+      </w:r>
+    </w:p>
+    <w:p>
+      <w:pPr>
+        <w:pStyle w:val="Normal"/>
+        <w:rPr/>
+      </w:pPr>
+      <w:r>
+        <w:rPr/>
+      </w:r>
+      <w:r>
+        <w:br w:type="page"/>
+      </w:r>
+    </w:p>
+    <w:p>
+      <w:pPr>
+        <w:pStyle w:val="Heading3"/>
+        <w:numPr>
+          <w:ilvl w:val="0"/>
+          <w:numId w:val="0"/>
+        </w:numPr>
+        <w:ind w:left="1080" w:hanging="0"/>
+        <w:rPr/>
+      </w:pPr>
+      <w:r>
+        <w:rPr/>
+      </w:r>
+    </w:p>
+    <w:p>
+      <w:pPr>
+        <w:pStyle w:val="Heading2"/>
+        <w:numPr>
+          <w:ilvl w:val="0"/>
+          <w:numId w:val="0"/>
+        </w:numPr>
+        <w:ind w:left="1512" w:hanging="0"/>
+        <w:rPr/>
+      </w:pPr>
+      <w:bookmarkStart w:id="11" w:name="_Toc336244989"/>
+      <w:bookmarkEnd w:id="11"/>
+      <w:r>
+        <w:rPr/>
+        <w:t xml:space="preserve">3.3 </w:t>
+      </w:r>
+      <w:r>
+        <w:rPr/>
+        <w:t>Database Design</w:t>
+      </w:r>
+    </w:p>
+    <w:p>
+      <w:pPr>
+        <w:pStyle w:val="Normal"/>
+        <w:rPr/>
+      </w:pPr>
+      <w:r>
+        <w:rPr/>
+        <w:t xml:space="preserve">&lt;. If your system uses relational databases, make sure you provide a physical datamodel here.&gt; </w:t>
       </w:r>
     </w:p>
     <w:p>
@@ -918,151 +2965,8 @@
         </w:numPr>
         <w:rPr/>
       </w:pPr>
-      <w:bookmarkStart w:id="13" w:name="_Toc336244985"/>
-      <w:bookmarkEnd w:id="13"/>
-      <w:r>
-        <w:rPr/>
-        <w:t>Sequence Diagrams</w:t>
-      </w:r>
-    </w:p>
-    <w:p>
-      <w:pPr>
-        <w:pStyle w:val="Normal"/>
-        <w:rPr/>
-      </w:pPr>
-      <w:r>
-        <w:rPr/>
-        <w:t>&lt;Provide sequence diagrams for major object interactions within the sub-system.  It is ok if sequence diagrams cross sub-system boundaries. Make sure you explain this in the description of the diagram. Sequence diagrams must be consistent with the class diagrams described above. Also, if sequence diagrams cover interaction with users, make sure the diagrams are consistent with SDDs you may have documented as part of the SRS.&gt;</w:t>
-      </w:r>
-    </w:p>
-    <w:p>
-      <w:pPr>
-        <w:pStyle w:val="Heading3"/>
-        <w:numPr>
-          <w:ilvl w:val="2"/>
-          <w:numId w:val="2"/>
-        </w:numPr>
-        <w:rPr/>
-      </w:pPr>
-      <w:bookmarkStart w:id="14" w:name="_Toc336244986"/>
-      <w:r>
-        <w:rPr/>
-        <w:t>Activity and State Diagrams</w:t>
-      </w:r>
-      <w:bookmarkEnd w:id="14"/>
-      <w:r>
-        <w:rPr/>
-        <w:t xml:space="preserve"> </w:t>
-      </w:r>
-    </w:p>
-    <w:p>
-      <w:pPr>
-        <w:pStyle w:val="Normal"/>
-        <w:rPr/>
-      </w:pPr>
-      <w:r>
-        <w:rPr/>
-        <w:t>&lt;This section is optional. If useful, provide activity and/or state diagrams to describe complex work flows and system state transitions&gt;</w:t>
-      </w:r>
-    </w:p>
-    <w:p>
-      <w:pPr>
-        <w:pStyle w:val="Heading3"/>
-        <w:numPr>
-          <w:ilvl w:val="2"/>
-          <w:numId w:val="2"/>
-        </w:numPr>
-        <w:rPr/>
-      </w:pPr>
-      <w:bookmarkStart w:id="15" w:name="_Toc336244987"/>
-      <w:bookmarkEnd w:id="15"/>
-      <w:r>
-        <w:rPr/>
-        <w:t>Design decisions made for the sub-system</w:t>
-      </w:r>
-    </w:p>
-    <w:p>
-      <w:pPr>
-        <w:pStyle w:val="Normal"/>
-        <w:rPr/>
-      </w:pPr>
-      <w:r>
-        <w:rPr/>
-        <w:t>&lt;Describe all design decisions made for the sub-system. Provide at least decision descriptions for all frameworks, libraries and other technologies used. Other decisions may be related to software patterns, system-structure, adapted principles or the like.&gt;</w:t>
-      </w:r>
-    </w:p>
-    <w:p>
-      <w:pPr>
-        <w:pStyle w:val="Heading2"/>
-        <w:numPr>
-          <w:ilvl w:val="1"/>
-          <w:numId w:val="2"/>
-        </w:numPr>
-        <w:rPr/>
-      </w:pPr>
-      <w:bookmarkStart w:id="16" w:name="_Toc336244988"/>
-      <w:bookmarkEnd w:id="16"/>
-      <w:r>
-        <w:rPr/>
-        <w:t>Design Sub-System B (and so on)</w:t>
-      </w:r>
-    </w:p>
-    <w:p>
-      <w:pPr>
-        <w:pStyle w:val="Normal"/>
-        <w:rPr/>
-      </w:pPr>
-      <w:r>
-        <w:rPr/>
-        <w:t>…</w:t>
-      </w:r>
-    </w:p>
-    <w:p>
-      <w:pPr>
-        <w:pStyle w:val="Normal"/>
-        <w:rPr/>
-      </w:pPr>
-      <w:r>
-        <w:rPr/>
-      </w:r>
-    </w:p>
-    <w:p>
-      <w:pPr>
-        <w:pStyle w:val="Heading2"/>
-        <w:numPr>
-          <w:ilvl w:val="1"/>
-          <w:numId w:val="2"/>
-        </w:numPr>
-        <w:rPr/>
-      </w:pPr>
-      <w:bookmarkStart w:id="17" w:name="_Toc336244989"/>
-      <w:bookmarkEnd w:id="17"/>
-      <w:r>
-        <w:rPr/>
-        <w:t>Database Design</w:t>
-      </w:r>
-    </w:p>
-    <w:p>
-      <w:pPr>
-        <w:pStyle w:val="Normal"/>
-        <w:rPr/>
-      </w:pPr>
-      <w:r>
-        <w:rPr/>
-        <w:t xml:space="preserve">&lt;. If your system uses relational databases, make sure you provide a physical datamodel here.&gt; </w:t>
-      </w:r>
-    </w:p>
-    <w:p>
-      <w:pPr>
-        <w:pStyle w:val="Heading3"/>
-        <w:numPr>
-          <w:ilvl w:val="2"/>
-          <w:numId w:val="2"/>
-        </w:numPr>
-        <w:rPr/>
-      </w:pPr>
-      <w:bookmarkStart w:id="18" w:name="_Toc336244990"/>
-      <w:bookmarkEnd w:id="18"/>
+      <w:bookmarkStart w:id="12" w:name="_Toc336244990"/>
+      <w:bookmarkEnd w:id="12"/>
       <w:r>
         <w:rPr/>
         <w:t>Design decisions related to the database</w:t>
@@ -1099,7 +3003,6 @@
     <w:p>
       <w:pPr>
         <w:pStyle w:val="Normal"/>
-        <w:pBdr/>
         <w:rPr/>
       </w:pPr>
       <w:r>
@@ -1107,7 +3010,7 @@
       </w:r>
     </w:p>
     <w:sectPr>
-      <w:footerReference w:type="default" r:id="rId3"/>
+      <w:footerReference w:type="default" r:id="rId19"/>
       <w:type w:val="nextPage"/>
       <w:pgSz w:w="11906" w:h="16838"/>
       <w:pgMar w:left="1800" w:right="1800" w:header="0" w:top="1440" w:footer="708" w:bottom="1440" w:gutter="0"/>
@@ -1130,12 +3033,10 @@
     </w:pPr>
     <w:r>
       <w:rPr/>
-    </w:r>
-    <w:r>
       <mc:AlternateContent>
         <mc:Choice Requires="wps">
           <w:drawing>
-            <wp:anchor behindDoc="0" distT="0" distB="0" distL="0" distR="0" simplePos="0" locked="0" layoutInCell="1" allowOverlap="1" relativeHeight="5">
+            <wp:anchor behindDoc="1" distT="0" distB="0" distL="0" distR="0" simplePos="0" locked="0" layoutInCell="1" allowOverlap="1" relativeHeight="14">
               <wp:simplePos x="0" y="0"/>
               <wp:positionH relativeFrom="margin">
                 <wp:align>right</wp:align>
@@ -1143,37 +3044,45 @@
               <wp:positionV relativeFrom="paragraph">
                 <wp:posOffset>635</wp:posOffset>
               </wp:positionV>
-              <wp:extent cx="97790" cy="177800"/>
+              <wp:extent cx="98425" cy="354965"/>
               <wp:effectExtent l="0" t="0" r="0" b="0"/>
               <wp:wrapSquare wrapText="largest"/>
-              <wp:docPr id="2" name="Frame1"/>
+              <wp:docPr id="18" name="Frame1"/>
               <a:graphic xmlns:a="http://schemas.openxmlformats.org/drawingml/2006/main">
                 <a:graphicData uri="http://schemas.microsoft.com/office/word/2010/wordprocessingShape">
                   <wps:wsp>
-                    <wps:cNvSpPr txBox="1"/>
+                    <wps:cNvSpPr/>
                     <wps:spPr>
                       <a:xfrm>
                         <a:off x="0" y="0"/>
-                        <a:ext cx="97790" cy="177800"/>
+                        <a:ext cx="97920" cy="354240"/>
                       </a:xfrm>
-                      <a:prstGeom prst="rect"/>
-                      <a:solidFill>
-                        <a:srgbClr val="FFFFFF">
-                          <a:alpha val="0"/>
-                        </a:srgbClr>
-                      </a:solidFill>
+                      <a:prstGeom prst="rect">
+                        <a:avLst/>
+                      </a:prstGeom>
+                      <a:noFill/>
+                      <a:ln>
+                        <a:noFill/>
+                      </a:ln>
                     </wps:spPr>
+                    <wps:style>
+                      <a:lnRef idx="0"/>
+                      <a:fillRef idx="0"/>
+                      <a:effectRef idx="0"/>
+                      <a:fontRef idx="minor"/>
+                    </wps:style>
                     <wps:txbx>
                       <w:txbxContent>
                         <w:p>
                           <w:pPr>
                             <w:pStyle w:val="Footer"/>
-                            <w:pBdr/>
-                            <w:rPr/>
+                            <w:rPr>
+                              <w:color w:val="auto"/>
+                            </w:rPr>
                           </w:pPr>
                           <w:r>
                             <w:rPr>
-                              <w:rStyle w:val="Pagenumber"/>
+                              <w:color w:val="auto"/>
                             </w:rPr>
                             <w:fldChar w:fldCharType="begin"/>
                           </w:r>
@@ -1184,7 +3093,7 @@
                             <w:fldChar w:fldCharType="separate"/>
                           </w:r>
                           <w:r>
-                            <w:t>4</w:t>
+                            <w:t>13</w:t>
                           </w:r>
                           <w:r>
                             <w:fldChar w:fldCharType="end"/>
@@ -1192,7 +3101,7 @@
                         </w:p>
                       </w:txbxContent>
                     </wps:txbx>
-                    <wps:bodyPr anchor="t" lIns="0" tIns="0" rIns="0" bIns="0">
+                    <wps:bodyPr lIns="0" rIns="0" tIns="0" bIns="0">
                       <a:spAutoFit/>
                     </wps:bodyPr>
                   </wps:wsp>
@@ -1203,19 +3112,22 @@
         </mc:Choice>
         <mc:Fallback>
           <w:pict>
-            <v:rect fillcolor="#FFFFFF" style="position:absolute;rotation:0;width:7.7pt;height:14pt;mso-wrap-distance-left:0pt;mso-wrap-distance-right:0pt;mso-wrap-distance-top:0pt;mso-wrap-distance-bottom:0pt;margin-top:0.05pt;mso-position-vertical-relative:text;margin-left:407.6pt;mso-position-horizontal:right;mso-position-horizontal-relative:margin">
-              <v:fill opacity="0f"/>
-              <v:textbox inset="0in,0in,0in,0in">
+            <v:rect id="shape_0" ID="Frame1" fillcolor="white" stroked="f" style="position:absolute;margin-left:407.55pt;margin-top:0.05pt;width:7.65pt;height:27.85pt;mso-position-horizontal:right;mso-position-horizontal-relative:margin">
+              <w10:wrap type="square"/>
+              <v:fill o:detectmouseclick="t" type="solid" color2="black" opacity="0"/>
+              <v:stroke color="#3465a4" joinstyle="round" endcap="flat"/>
+              <v:textbox>
                 <w:txbxContent>
                   <w:p>
                     <w:pPr>
                       <w:pStyle w:val="Footer"/>
-                      <w:pBdr/>
-                      <w:rPr/>
+                      <w:rPr>
+                        <w:color w:val="auto"/>
+                      </w:rPr>
                     </w:pPr>
                     <w:r>
                       <w:rPr>
-                        <w:rStyle w:val="Pagenumber"/>
+                        <w:color w:val="auto"/>
                       </w:rPr>
                       <w:fldChar w:fldCharType="begin"/>
                     </w:r>
@@ -1226,7 +3138,7 @@
                       <w:fldChar w:fldCharType="separate"/>
                     </w:r>
                     <w:r>
-                      <w:t>4</w:t>
+                      <w:t>13</w:t>
                     </w:r>
                     <w:r>
                       <w:fldChar w:fldCharType="end"/>
@@ -1234,7 +3146,6 @@
                   </w:p>
                 </w:txbxContent>
               </v:textbox>
-              <w10:wrap type="square" side="largest"/>
             </v:rect>
           </w:pict>
         </mc:Fallback>
@@ -1436,7 +3347,6 @@
     <w:rPrDefault>
       <w:rPr>
         <w:rFonts w:ascii="Cambria" w:hAnsi="Cambria" w:eastAsia="ＭＳ 明朝" w:cs="" w:asciiTheme="minorHAnsi" w:cstheme="minorBidi" w:eastAsiaTheme="minorEastAsia" w:hAnsiTheme="minorHAnsi"/>
-        <w:sz w:val="24"/>
         <w:szCs w:val="24"/>
         <w:lang w:val="en-US" w:eastAsia="en-US" w:bidi="ar-SA"/>
       </w:rPr>
@@ -1594,7 +3504,7 @@
     </w:pPr>
     <w:rPr>
       <w:rFonts w:ascii="Cambria" w:hAnsi="Cambria" w:eastAsia="ＭＳ 明朝" w:cs="" w:asciiTheme="minorHAnsi" w:cstheme="minorBidi" w:eastAsiaTheme="minorEastAsia" w:hAnsiTheme="minorHAnsi"/>
-      <w:color w:val="auto"/>
+      <w:color w:val="00000A"/>
       <w:sz w:val="24"/>
       <w:szCs w:val="24"/>
       <w:lang w:val="en-US" w:eastAsia="en-US" w:bidi="ar-SA"/>

</xml_diff>